<commit_message>
Changed setup document (updated new version of database and class diagram, due to the RFID code is a string)
</commit_message>
<xml_diff>
--- a/Documents/SetUpDocument.docx
+++ b/Documents/SetUpDocument.docx
@@ -6,21 +6,19 @@
       <w:pPr>
         <w:pStyle w:val="Title"/>
       </w:pPr>
-      <w:bookmarkStart w:id="0" w:name="_GoBack"/>
+      <w:r>
+        <w:t>PROJECT PROP</w:t>
+      </w:r>
+    </w:p>
+    <w:p>
+      <w:pPr>
+        <w:pStyle w:val="Heading1"/>
+      </w:pPr>
+      <w:bookmarkStart w:id="0" w:name="_Toc436141907"/>
+      <w:r>
+        <w:t>SETUP DOCUMENT</w:t>
+      </w:r>
       <w:bookmarkEnd w:id="0"/>
-      <w:r>
-        <w:t>PROJECT PROP</w:t>
-      </w:r>
-    </w:p>
-    <w:p>
-      <w:pPr>
-        <w:pStyle w:val="Heading1"/>
-      </w:pPr>
-      <w:bookmarkStart w:id="1" w:name="_Toc436071202"/>
-      <w:r>
-        <w:t>SETUP DOCUMENT</w:t>
-      </w:r>
-      <w:bookmarkEnd w:id="1"/>
     </w:p>
     <w:p>
       <w:pPr>
@@ -45,8 +43,13 @@
       <w:pPr>
         <w:pStyle w:val="Standard"/>
       </w:pPr>
-      <w:r>
-        <w:t xml:space="preserve">Group : </w:t>
+      <w:proofErr w:type="gramStart"/>
+      <w:r>
+        <w:t>Group :</w:t>
+      </w:r>
+      <w:proofErr w:type="gramEnd"/>
+      <w:r>
+        <w:t xml:space="preserve"> </w:t>
       </w:r>
       <w:r>
         <w:tab/>
@@ -67,7 +70,15 @@
       </w:r>
       <w:r>
         <w:tab/>
-        <w:t>Ngoc Kieu Thanh Huynh – 2688093</w:t>
+        <w:t xml:space="preserve">Ngoc </w:t>
+      </w:r>
+      <w:proofErr w:type="spellStart"/>
+      <w:r>
+        <w:t>Kieu</w:t>
+      </w:r>
+      <w:proofErr w:type="spellEnd"/>
+      <w:r>
+        <w:t xml:space="preserve"> Thanh Huynh – 2688093</w:t>
       </w:r>
     </w:p>
     <w:p>
@@ -105,7 +116,21 @@
           <w:lang w:val="fr-FR"/>
         </w:rPr>
         <w:tab/>
-        <w:t>Michel Clerger – 2694646</w:t>
+        <w:t xml:space="preserve">Michel </w:t>
+      </w:r>
+      <w:proofErr w:type="spellStart"/>
+      <w:r>
+        <w:rPr>
+          <w:lang w:val="fr-FR"/>
+        </w:rPr>
+        <w:t>Clerger</w:t>
+      </w:r>
+      <w:proofErr w:type="spellEnd"/>
+      <w:r>
+        <w:rPr>
+          <w:lang w:val="fr-FR"/>
+        </w:rPr>
+        <w:t xml:space="preserve"> – 2694646</w:t>
       </w:r>
     </w:p>
     <w:p>
@@ -123,7 +148,21 @@
           <w:lang w:val="fr-FR"/>
         </w:rPr>
         <w:tab/>
-        <w:t>Roman Siabro – 2224489</w:t>
+        <w:t xml:space="preserve">Roman </w:t>
+      </w:r>
+      <w:proofErr w:type="spellStart"/>
+      <w:r>
+        <w:rPr>
+          <w:lang w:val="fr-FR"/>
+        </w:rPr>
+        <w:t>Siabro</w:t>
+      </w:r>
+      <w:proofErr w:type="spellEnd"/>
+      <w:r>
+        <w:rPr>
+          <w:lang w:val="fr-FR"/>
+        </w:rPr>
+        <w:t xml:space="preserve"> – 2224489</w:t>
       </w:r>
     </w:p>
     <w:p>
@@ -177,7 +216,12 @@
             </w:rPr>
           </w:pPr>
           <w:r>
-            <w:t>Table of Contents</w:t>
+            <w:t>Table of Conten</w:t>
+          </w:r>
+          <w:bookmarkStart w:id="1" w:name="_GoBack"/>
+          <w:bookmarkEnd w:id="1"/>
+          <w:r>
+            <w:t>ts</w:t>
           </w:r>
           <w:r>
             <w:rPr>
@@ -211,7 +255,7 @@
               <w:szCs w:val="22"/>
             </w:rPr>
           </w:pPr>
-          <w:hyperlink w:anchor="_Toc436071202" w:history="1">
+          <w:hyperlink w:anchor="_Toc436141907" w:history="1">
             <w:r>
               <w:rPr>
                 <w:rStyle w:val="Hyperlink"/>
@@ -238,7 +282,7 @@
                 <w:noProof/>
                 <w:webHidden/>
               </w:rPr>
-              <w:instrText xml:space="preserve"> PAGEREF _Toc436071202 \h </w:instrText>
+              <w:instrText xml:space="preserve"> PAGEREF _Toc436141907 \h </w:instrText>
             </w:r>
             <w:r>
               <w:rPr>
@@ -281,7 +325,7 @@
               <w:szCs w:val="22"/>
             </w:rPr>
           </w:pPr>
-          <w:hyperlink w:anchor="_Toc436071203" w:history="1">
+          <w:hyperlink w:anchor="_Toc436141908" w:history="1">
             <w:r>
               <w:rPr>
                 <w:rStyle w:val="Hyperlink"/>
@@ -308,7 +352,7 @@
                 <w:noProof/>
                 <w:webHidden/>
               </w:rPr>
-              <w:instrText xml:space="preserve"> PAGEREF _Toc436071203 \h </w:instrText>
+              <w:instrText xml:space="preserve"> PAGEREF _Toc436141908 \h </w:instrText>
             </w:r>
             <w:r>
               <w:rPr>
@@ -351,7 +395,7 @@
               <w:szCs w:val="22"/>
             </w:rPr>
           </w:pPr>
-          <w:hyperlink w:anchor="_Toc436071204" w:history="1">
+          <w:hyperlink w:anchor="_Toc436141909" w:history="1">
             <w:r>
               <w:rPr>
                 <w:rStyle w:val="Hyperlink"/>
@@ -378,7 +422,7 @@
                 <w:noProof/>
                 <w:webHidden/>
               </w:rPr>
-              <w:instrText xml:space="preserve"> PAGEREF _Toc436071204 \h </w:instrText>
+              <w:instrText xml:space="preserve"> PAGEREF _Toc436141909 \h </w:instrText>
             </w:r>
             <w:r>
               <w:rPr>
@@ -421,7 +465,7 @@
               <w:szCs w:val="22"/>
             </w:rPr>
           </w:pPr>
-          <w:hyperlink w:anchor="_Toc436071205" w:history="1">
+          <w:hyperlink w:anchor="_Toc436141910" w:history="1">
             <w:r>
               <w:rPr>
                 <w:rStyle w:val="Hyperlink"/>
@@ -448,7 +492,7 @@
                 <w:noProof/>
                 <w:webHidden/>
               </w:rPr>
-              <w:instrText xml:space="preserve"> PAGEREF _Toc436071205 \h </w:instrText>
+              <w:instrText xml:space="preserve"> PAGEREF _Toc436141910 \h </w:instrText>
             </w:r>
             <w:r>
               <w:rPr>
@@ -492,7 +536,7 @@
               <w:szCs w:val="22"/>
             </w:rPr>
           </w:pPr>
-          <w:hyperlink w:anchor="_Toc436071206" w:history="1">
+          <w:hyperlink w:anchor="_Toc436141911" w:history="1">
             <w:r>
               <w:rPr>
                 <w:rStyle w:val="Hyperlink"/>
@@ -534,7 +578,7 @@
                 <w:noProof/>
                 <w:webHidden/>
               </w:rPr>
-              <w:instrText xml:space="preserve"> PAGEREF _Toc436071206 \h </w:instrText>
+              <w:instrText xml:space="preserve"> PAGEREF _Toc436141911 \h </w:instrText>
             </w:r>
             <w:r>
               <w:rPr>
@@ -578,7 +622,7 @@
               <w:szCs w:val="22"/>
             </w:rPr>
           </w:pPr>
-          <w:hyperlink w:anchor="_Toc436071207" w:history="1">
+          <w:hyperlink w:anchor="_Toc436141912" w:history="1">
             <w:r>
               <w:rPr>
                 <w:rStyle w:val="Hyperlink"/>
@@ -620,7 +664,7 @@
                 <w:noProof/>
                 <w:webHidden/>
               </w:rPr>
-              <w:instrText xml:space="preserve"> PAGEREF _Toc436071207 \h </w:instrText>
+              <w:instrText xml:space="preserve"> PAGEREF _Toc436141912 \h </w:instrText>
             </w:r>
             <w:r>
               <w:rPr>
@@ -664,7 +708,7 @@
               <w:szCs w:val="22"/>
             </w:rPr>
           </w:pPr>
-          <w:hyperlink w:anchor="_Toc436071208" w:history="1">
+          <w:hyperlink w:anchor="_Toc436141913" w:history="1">
             <w:r>
               <w:rPr>
                 <w:rStyle w:val="Hyperlink"/>
@@ -706,7 +750,7 @@
                 <w:noProof/>
                 <w:webHidden/>
               </w:rPr>
-              <w:instrText xml:space="preserve"> PAGEREF _Toc436071208 \h </w:instrText>
+              <w:instrText xml:space="preserve"> PAGEREF _Toc436141913 \h </w:instrText>
             </w:r>
             <w:r>
               <w:rPr>
@@ -750,7 +794,7 @@
               <w:szCs w:val="22"/>
             </w:rPr>
           </w:pPr>
-          <w:hyperlink w:anchor="_Toc436071209" w:history="1">
+          <w:hyperlink w:anchor="_Toc436141914" w:history="1">
             <w:r>
               <w:rPr>
                 <w:rStyle w:val="Hyperlink"/>
@@ -792,7 +836,7 @@
                 <w:noProof/>
                 <w:webHidden/>
               </w:rPr>
-              <w:instrText xml:space="preserve"> PAGEREF _Toc436071209 \h </w:instrText>
+              <w:instrText xml:space="preserve"> PAGEREF _Toc436141914 \h </w:instrText>
             </w:r>
             <w:r>
               <w:rPr>
@@ -836,7 +880,7 @@
               <w:szCs w:val="22"/>
             </w:rPr>
           </w:pPr>
-          <w:hyperlink w:anchor="_Toc436071210" w:history="1">
+          <w:hyperlink w:anchor="_Toc436141915" w:history="1">
             <w:r>
               <w:rPr>
                 <w:rStyle w:val="Hyperlink"/>
@@ -878,7 +922,7 @@
                 <w:noProof/>
                 <w:webHidden/>
               </w:rPr>
-              <w:instrText xml:space="preserve"> PAGEREF _Toc436071210 \h </w:instrText>
+              <w:instrText xml:space="preserve"> PAGEREF _Toc436141915 \h </w:instrText>
             </w:r>
             <w:r>
               <w:rPr>
@@ -922,7 +966,7 @@
               <w:szCs w:val="22"/>
             </w:rPr>
           </w:pPr>
-          <w:hyperlink w:anchor="_Toc436071211" w:history="1">
+          <w:hyperlink w:anchor="_Toc436141916" w:history="1">
             <w:r>
               <w:rPr>
                 <w:rStyle w:val="Hyperlink"/>
@@ -964,7 +1008,7 @@
                 <w:noProof/>
                 <w:webHidden/>
               </w:rPr>
-              <w:instrText xml:space="preserve"> PAGEREF _Toc436071211 \h </w:instrText>
+              <w:instrText xml:space="preserve"> PAGEREF _Toc436141916 \h </w:instrText>
             </w:r>
             <w:r>
               <w:rPr>
@@ -1008,7 +1052,7 @@
               <w:szCs w:val="22"/>
             </w:rPr>
           </w:pPr>
-          <w:hyperlink w:anchor="_Toc436071212" w:history="1">
+          <w:hyperlink w:anchor="_Toc436141917" w:history="1">
             <w:r>
               <w:rPr>
                 <w:rStyle w:val="Hyperlink"/>
@@ -1050,7 +1094,7 @@
                 <w:noProof/>
                 <w:webHidden/>
               </w:rPr>
-              <w:instrText xml:space="preserve"> PAGEREF _Toc436071212 \h </w:instrText>
+              <w:instrText xml:space="preserve"> PAGEREF _Toc436141917 \h </w:instrText>
             </w:r>
             <w:r>
               <w:rPr>
@@ -1093,7 +1137,7 @@
               <w:szCs w:val="22"/>
             </w:rPr>
           </w:pPr>
-          <w:hyperlink w:anchor="_Toc436071213" w:history="1">
+          <w:hyperlink w:anchor="_Toc436141918" w:history="1">
             <w:r>
               <w:rPr>
                 <w:rStyle w:val="Hyperlink"/>
@@ -1120,7 +1164,7 @@
                 <w:noProof/>
                 <w:webHidden/>
               </w:rPr>
-              <w:instrText xml:space="preserve"> PAGEREF _Toc436071213 \h </w:instrText>
+              <w:instrText xml:space="preserve"> PAGEREF _Toc436141918 \h </w:instrText>
             </w:r>
             <w:r>
               <w:rPr>
@@ -1163,7 +1207,7 @@
               <w:szCs w:val="22"/>
             </w:rPr>
           </w:pPr>
-          <w:hyperlink w:anchor="_Toc436071214" w:history="1">
+          <w:hyperlink w:anchor="_Toc436141919" w:history="1">
             <w:r>
               <w:rPr>
                 <w:rStyle w:val="Hyperlink"/>
@@ -1190,7 +1234,7 @@
                 <w:noProof/>
                 <w:webHidden/>
               </w:rPr>
-              <w:instrText xml:space="preserve"> PAGEREF _Toc436071214 \h </w:instrText>
+              <w:instrText xml:space="preserve"> PAGEREF _Toc436141919 \h </w:instrText>
             </w:r>
             <w:r>
               <w:rPr>
@@ -1233,7 +1277,7 @@
               <w:szCs w:val="22"/>
             </w:rPr>
           </w:pPr>
-          <w:hyperlink w:anchor="_Toc436071215" w:history="1">
+          <w:hyperlink w:anchor="_Toc436141920" w:history="1">
             <w:r>
               <w:rPr>
                 <w:rStyle w:val="Hyperlink"/>
@@ -1260,7 +1304,7 @@
                 <w:noProof/>
                 <w:webHidden/>
               </w:rPr>
-              <w:instrText xml:space="preserve"> PAGEREF _Toc436071215 \h </w:instrText>
+              <w:instrText xml:space="preserve"> PAGEREF _Toc436141920 \h </w:instrText>
             </w:r>
             <w:r>
               <w:rPr>
@@ -1303,7 +1347,7 @@
               <w:szCs w:val="22"/>
             </w:rPr>
           </w:pPr>
-          <w:hyperlink w:anchor="_Toc436071216" w:history="1">
+          <w:hyperlink w:anchor="_Toc436141921" w:history="1">
             <w:r>
               <w:rPr>
                 <w:rStyle w:val="Hyperlink"/>
@@ -1330,7 +1374,7 @@
                 <w:noProof/>
                 <w:webHidden/>
               </w:rPr>
-              <w:instrText xml:space="preserve"> PAGEREF _Toc436071216 \h </w:instrText>
+              <w:instrText xml:space="preserve"> PAGEREF _Toc436141921 \h </w:instrText>
             </w:r>
             <w:r>
               <w:rPr>
@@ -1373,7 +1417,7 @@
               <w:szCs w:val="22"/>
             </w:rPr>
           </w:pPr>
-          <w:hyperlink w:anchor="_Toc436071217" w:history="1">
+          <w:hyperlink w:anchor="_Toc436141922" w:history="1">
             <w:r>
               <w:rPr>
                 <w:rStyle w:val="Hyperlink"/>
@@ -1400,7 +1444,7 @@
                 <w:noProof/>
                 <w:webHidden/>
               </w:rPr>
-              <w:instrText xml:space="preserve"> PAGEREF _Toc436071217 \h </w:instrText>
+              <w:instrText xml:space="preserve"> PAGEREF _Toc436141922 \h </w:instrText>
             </w:r>
             <w:r>
               <w:rPr>
@@ -1443,7 +1487,7 @@
               <w:szCs w:val="22"/>
             </w:rPr>
           </w:pPr>
-          <w:hyperlink w:anchor="_Toc436071218" w:history="1">
+          <w:hyperlink w:anchor="_Toc436141923" w:history="1">
             <w:r>
               <w:rPr>
                 <w:rStyle w:val="Hyperlink"/>
@@ -1470,7 +1514,7 @@
                 <w:noProof/>
                 <w:webHidden/>
               </w:rPr>
-              <w:instrText xml:space="preserve"> PAGEREF _Toc436071218 \h </w:instrText>
+              <w:instrText xml:space="preserve"> PAGEREF _Toc436141923 \h </w:instrText>
             </w:r>
             <w:r>
               <w:rPr>
@@ -1513,7 +1557,7 @@
               <w:szCs w:val="22"/>
             </w:rPr>
           </w:pPr>
-          <w:hyperlink w:anchor="_Toc436071219" w:history="1">
+          <w:hyperlink w:anchor="_Toc436141924" w:history="1">
             <w:r>
               <w:rPr>
                 <w:rStyle w:val="Hyperlink"/>
@@ -1540,7 +1584,7 @@
                 <w:noProof/>
                 <w:webHidden/>
               </w:rPr>
-              <w:instrText xml:space="preserve"> PAGEREF _Toc436071219 \h </w:instrText>
+              <w:instrText xml:space="preserve"> PAGEREF _Toc436141924 \h </w:instrText>
             </w:r>
             <w:r>
               <w:rPr>
@@ -1583,7 +1627,7 @@
               <w:szCs w:val="22"/>
             </w:rPr>
           </w:pPr>
-          <w:hyperlink w:anchor="_Toc436071220" w:history="1">
+          <w:hyperlink w:anchor="_Toc436141925" w:history="1">
             <w:r>
               <w:rPr>
                 <w:rStyle w:val="Hyperlink"/>
@@ -1610,7 +1654,7 @@
                 <w:noProof/>
                 <w:webHidden/>
               </w:rPr>
-              <w:instrText xml:space="preserve"> PAGEREF _Toc436071220 \h </w:instrText>
+              <w:instrText xml:space="preserve"> PAGEREF _Toc436141925 \h </w:instrText>
             </w:r>
             <w:r>
               <w:rPr>
@@ -1653,7 +1697,7 @@
               <w:szCs w:val="22"/>
             </w:rPr>
           </w:pPr>
-          <w:hyperlink w:anchor="_Toc436071221" w:history="1">
+          <w:hyperlink w:anchor="_Toc436141926" w:history="1">
             <w:r>
               <w:rPr>
                 <w:rStyle w:val="Hyperlink"/>
@@ -1680,7 +1724,7 @@
                 <w:noProof/>
                 <w:webHidden/>
               </w:rPr>
-              <w:instrText xml:space="preserve"> PAGEREF _Toc436071221 \h </w:instrText>
+              <w:instrText xml:space="preserve"> PAGEREF _Toc436141926 \h </w:instrText>
             </w:r>
             <w:r>
               <w:rPr>
@@ -1723,7 +1767,7 @@
               <w:noProof/>
             </w:rPr>
           </w:pPr>
-          <w:hyperlink w:anchor="_Toc436071222" w:history="1">
+          <w:hyperlink w:anchor="_Toc436141927" w:history="1">
             <w:r>
               <w:rPr>
                 <w:rStyle w:val="Hyperlink"/>
@@ -1764,7 +1808,7 @@
                 <w:noProof/>
                 <w:webHidden/>
               </w:rPr>
-              <w:instrText xml:space="preserve"> PAGEREF _Toc436071222 \h </w:instrText>
+              <w:instrText xml:space="preserve"> PAGEREF _Toc436141927 \h </w:instrText>
             </w:r>
             <w:r>
               <w:rPr>
@@ -1807,7 +1851,7 @@
               <w:noProof/>
             </w:rPr>
           </w:pPr>
-          <w:hyperlink w:anchor="_Toc436071223" w:history="1">
+          <w:hyperlink w:anchor="_Toc436141928" w:history="1">
             <w:r>
               <w:rPr>
                 <w:rStyle w:val="Hyperlink"/>
@@ -1848,7 +1892,7 @@
                 <w:noProof/>
                 <w:webHidden/>
               </w:rPr>
-              <w:instrText xml:space="preserve"> PAGEREF _Toc436071223 \h </w:instrText>
+              <w:instrText xml:space="preserve"> PAGEREF _Toc436141928 \h </w:instrText>
             </w:r>
             <w:r>
               <w:rPr>
@@ -1891,7 +1935,7 @@
               <w:noProof/>
             </w:rPr>
           </w:pPr>
-          <w:hyperlink w:anchor="_Toc436071224" w:history="1">
+          <w:hyperlink w:anchor="_Toc436141929" w:history="1">
             <w:r>
               <w:rPr>
                 <w:rStyle w:val="Hyperlink"/>
@@ -1932,7 +1976,7 @@
                 <w:noProof/>
                 <w:webHidden/>
               </w:rPr>
-              <w:instrText xml:space="preserve"> PAGEREF _Toc436071224 \h </w:instrText>
+              <w:instrText xml:space="preserve"> PAGEREF _Toc436141929 \h </w:instrText>
             </w:r>
             <w:r>
               <w:rPr>
@@ -1975,7 +2019,7 @@
               <w:noProof/>
             </w:rPr>
           </w:pPr>
-          <w:hyperlink w:anchor="_Toc436071225" w:history="1">
+          <w:hyperlink w:anchor="_Toc436141930" w:history="1">
             <w:r>
               <w:rPr>
                 <w:rStyle w:val="Hyperlink"/>
@@ -2016,7 +2060,7 @@
                 <w:noProof/>
                 <w:webHidden/>
               </w:rPr>
-              <w:instrText xml:space="preserve"> PAGEREF _Toc436071225 \h </w:instrText>
+              <w:instrText xml:space="preserve"> PAGEREF _Toc436141930 \h </w:instrText>
             </w:r>
             <w:r>
               <w:rPr>
@@ -2059,7 +2103,7 @@
               <w:szCs w:val="22"/>
             </w:rPr>
           </w:pPr>
-          <w:hyperlink w:anchor="_Toc436071226" w:history="1">
+          <w:hyperlink w:anchor="_Toc436141931" w:history="1">
             <w:r>
               <w:rPr>
                 <w:rStyle w:val="Hyperlink"/>
@@ -2086,7 +2130,7 @@
                 <w:noProof/>
                 <w:webHidden/>
               </w:rPr>
-              <w:instrText xml:space="preserve"> PAGEREF _Toc436071226 \h </w:instrText>
+              <w:instrText xml:space="preserve"> PAGEREF _Toc436141931 \h </w:instrText>
             </w:r>
             <w:r>
               <w:rPr>
@@ -2129,7 +2173,7 @@
               <w:noProof/>
             </w:rPr>
           </w:pPr>
-          <w:hyperlink w:anchor="_Toc436071227" w:history="1">
+          <w:hyperlink w:anchor="_Toc436141932" w:history="1">
             <w:r>
               <w:rPr>
                 <w:rStyle w:val="Hyperlink"/>
@@ -2170,7 +2214,7 @@
                 <w:noProof/>
                 <w:webHidden/>
               </w:rPr>
-              <w:instrText xml:space="preserve"> PAGEREF _Toc436071227 \h </w:instrText>
+              <w:instrText xml:space="preserve"> PAGEREF _Toc436141932 \h </w:instrText>
             </w:r>
             <w:r>
               <w:rPr>
@@ -2213,7 +2257,7 @@
               <w:noProof/>
             </w:rPr>
           </w:pPr>
-          <w:hyperlink w:anchor="_Toc436071228" w:history="1">
+          <w:hyperlink w:anchor="_Toc436141933" w:history="1">
             <w:r>
               <w:rPr>
                 <w:rStyle w:val="Hyperlink"/>
@@ -2254,7 +2298,7 @@
                 <w:noProof/>
                 <w:webHidden/>
               </w:rPr>
-              <w:instrText xml:space="preserve"> PAGEREF _Toc436071228 \h </w:instrText>
+              <w:instrText xml:space="preserve"> PAGEREF _Toc436141933 \h </w:instrText>
             </w:r>
             <w:r>
               <w:rPr>
@@ -2297,7 +2341,7 @@
               <w:noProof/>
             </w:rPr>
           </w:pPr>
-          <w:hyperlink w:anchor="_Toc436071229" w:history="1">
+          <w:hyperlink w:anchor="_Toc436141934" w:history="1">
             <w:r>
               <w:rPr>
                 <w:rStyle w:val="Hyperlink"/>
@@ -2338,7 +2382,7 @@
                 <w:noProof/>
                 <w:webHidden/>
               </w:rPr>
-              <w:instrText xml:space="preserve"> PAGEREF _Toc436071229 \h </w:instrText>
+              <w:instrText xml:space="preserve"> PAGEREF _Toc436141934 \h </w:instrText>
             </w:r>
             <w:r>
               <w:rPr>
@@ -2381,7 +2425,7 @@
               <w:szCs w:val="22"/>
             </w:rPr>
           </w:pPr>
-          <w:hyperlink w:anchor="_Toc436071230" w:history="1">
+          <w:hyperlink w:anchor="_Toc436141935" w:history="1">
             <w:r>
               <w:rPr>
                 <w:rStyle w:val="Hyperlink"/>
@@ -2408,7 +2452,7 @@
                 <w:noProof/>
                 <w:webHidden/>
               </w:rPr>
-              <w:instrText xml:space="preserve"> PAGEREF _Toc436071230 \h </w:instrText>
+              <w:instrText xml:space="preserve"> PAGEREF _Toc436141935 \h </w:instrText>
             </w:r>
             <w:r>
               <w:rPr>
@@ -2451,7 +2495,7 @@
               <w:noProof/>
             </w:rPr>
           </w:pPr>
-          <w:hyperlink w:anchor="_Toc436071231" w:history="1">
+          <w:hyperlink w:anchor="_Toc436141936" w:history="1">
             <w:r>
               <w:rPr>
                 <w:rStyle w:val="Hyperlink"/>
@@ -2492,7 +2536,7 @@
                 <w:noProof/>
                 <w:webHidden/>
               </w:rPr>
-              <w:instrText xml:space="preserve"> PAGEREF _Toc436071231 \h </w:instrText>
+              <w:instrText xml:space="preserve"> PAGEREF _Toc436141936 \h </w:instrText>
             </w:r>
             <w:r>
               <w:rPr>
@@ -2535,7 +2579,7 @@
               <w:noProof/>
             </w:rPr>
           </w:pPr>
-          <w:hyperlink w:anchor="_Toc436071232" w:history="1">
+          <w:hyperlink w:anchor="_Toc436141937" w:history="1">
             <w:r>
               <w:rPr>
                 <w:rStyle w:val="Hyperlink"/>
@@ -2576,7 +2620,7 @@
                 <w:noProof/>
                 <w:webHidden/>
               </w:rPr>
-              <w:instrText xml:space="preserve"> PAGEREF _Toc436071232 \h </w:instrText>
+              <w:instrText xml:space="preserve"> PAGEREF _Toc436141937 \h </w:instrText>
             </w:r>
             <w:r>
               <w:rPr>
@@ -2619,7 +2663,7 @@
               <w:noProof/>
             </w:rPr>
           </w:pPr>
-          <w:hyperlink w:anchor="_Toc436071233" w:history="1">
+          <w:hyperlink w:anchor="_Toc436141938" w:history="1">
             <w:r>
               <w:rPr>
                 <w:rStyle w:val="Hyperlink"/>
@@ -2660,7 +2704,7 @@
                 <w:noProof/>
                 <w:webHidden/>
               </w:rPr>
-              <w:instrText xml:space="preserve"> PAGEREF _Toc436071233 \h </w:instrText>
+              <w:instrText xml:space="preserve"> PAGEREF _Toc436141938 \h </w:instrText>
             </w:r>
             <w:r>
               <w:rPr>
@@ -2703,7 +2747,7 @@
               <w:szCs w:val="22"/>
             </w:rPr>
           </w:pPr>
-          <w:hyperlink w:anchor="_Toc436071234" w:history="1">
+          <w:hyperlink w:anchor="_Toc436141939" w:history="1">
             <w:r>
               <w:rPr>
                 <w:rStyle w:val="Hyperlink"/>
@@ -2730,7 +2774,7 @@
                 <w:noProof/>
                 <w:webHidden/>
               </w:rPr>
-              <w:instrText xml:space="preserve"> PAGEREF _Toc436071234 \h </w:instrText>
+              <w:instrText xml:space="preserve"> PAGEREF _Toc436141939 \h </w:instrText>
             </w:r>
             <w:r>
               <w:rPr>
@@ -2773,7 +2817,7 @@
               <w:noProof/>
             </w:rPr>
           </w:pPr>
-          <w:hyperlink w:anchor="_Toc436071235" w:history="1">
+          <w:hyperlink w:anchor="_Toc436141940" w:history="1">
             <w:r>
               <w:rPr>
                 <w:rStyle w:val="Hyperlink"/>
@@ -2814,7 +2858,7 @@
                 <w:noProof/>
                 <w:webHidden/>
               </w:rPr>
-              <w:instrText xml:space="preserve"> PAGEREF _Toc436071235 \h </w:instrText>
+              <w:instrText xml:space="preserve"> PAGEREF _Toc436141940 \h </w:instrText>
             </w:r>
             <w:r>
               <w:rPr>
@@ -2857,7 +2901,7 @@
               <w:noProof/>
             </w:rPr>
           </w:pPr>
-          <w:hyperlink w:anchor="_Toc436071236" w:history="1">
+          <w:hyperlink w:anchor="_Toc436141941" w:history="1">
             <w:r>
               <w:rPr>
                 <w:rStyle w:val="Hyperlink"/>
@@ -2898,7 +2942,7 @@
                 <w:noProof/>
                 <w:webHidden/>
               </w:rPr>
-              <w:instrText xml:space="preserve"> PAGEREF _Toc436071236 \h </w:instrText>
+              <w:instrText xml:space="preserve"> PAGEREF _Toc436141941 \h </w:instrText>
             </w:r>
             <w:r>
               <w:rPr>
@@ -2941,7 +2985,7 @@
               <w:noProof/>
             </w:rPr>
           </w:pPr>
-          <w:hyperlink w:anchor="_Toc436071237" w:history="1">
+          <w:hyperlink w:anchor="_Toc436141942" w:history="1">
             <w:r>
               <w:rPr>
                 <w:rStyle w:val="Hyperlink"/>
@@ -2982,7 +3026,7 @@
                 <w:noProof/>
                 <w:webHidden/>
               </w:rPr>
-              <w:instrText xml:space="preserve"> PAGEREF _Toc436071237 \h </w:instrText>
+              <w:instrText xml:space="preserve"> PAGEREF _Toc436141942 \h </w:instrText>
             </w:r>
             <w:r>
               <w:rPr>
@@ -3025,7 +3069,7 @@
               <w:szCs w:val="22"/>
             </w:rPr>
           </w:pPr>
-          <w:hyperlink w:anchor="_Toc436071238" w:history="1">
+          <w:hyperlink w:anchor="_Toc436141943" w:history="1">
             <w:r>
               <w:rPr>
                 <w:rStyle w:val="Hyperlink"/>
@@ -3052,7 +3096,7 @@
                 <w:noProof/>
                 <w:webHidden/>
               </w:rPr>
-              <w:instrText xml:space="preserve"> PAGEREF _Toc436071238 \h </w:instrText>
+              <w:instrText xml:space="preserve"> PAGEREF _Toc436141943 \h </w:instrText>
             </w:r>
             <w:r>
               <w:rPr>
@@ -3094,7 +3138,7 @@
               <w:noProof/>
             </w:rPr>
           </w:pPr>
-          <w:hyperlink w:anchor="_Toc436071239" w:history="1">
+          <w:hyperlink w:anchor="_Toc436141944" w:history="1">
             <w:r>
               <w:rPr>
                 <w:rStyle w:val="Hyperlink"/>
@@ -3121,7 +3165,7 @@
                 <w:noProof/>
                 <w:webHidden/>
               </w:rPr>
-              <w:instrText xml:space="preserve"> PAGEREF _Toc436071239 \h </w:instrText>
+              <w:instrText xml:space="preserve"> PAGEREF _Toc436141944 \h </w:instrText>
             </w:r>
             <w:r>
               <w:rPr>
@@ -3163,7 +3207,7 @@
               <w:noProof/>
             </w:rPr>
           </w:pPr>
-          <w:hyperlink w:anchor="_Toc436071240" w:history="1">
+          <w:hyperlink w:anchor="_Toc436141945" w:history="1">
             <w:r>
               <w:rPr>
                 <w:rStyle w:val="Hyperlink"/>
@@ -3190,7 +3234,7 @@
                 <w:noProof/>
                 <w:webHidden/>
               </w:rPr>
-              <w:instrText xml:space="preserve"> PAGEREF _Toc436071240 \h </w:instrText>
+              <w:instrText xml:space="preserve"> PAGEREF _Toc436141945 \h </w:instrText>
             </w:r>
             <w:r>
               <w:rPr>
@@ -3233,7 +3277,7 @@
               <w:szCs w:val="22"/>
             </w:rPr>
           </w:pPr>
-          <w:hyperlink w:anchor="_Toc436071241" w:history="1">
+          <w:hyperlink w:anchor="_Toc436141946" w:history="1">
             <w:r>
               <w:rPr>
                 <w:rStyle w:val="Hyperlink"/>
@@ -3260,7 +3304,7 @@
                 <w:noProof/>
                 <w:webHidden/>
               </w:rPr>
-              <w:instrText xml:space="preserve"> PAGEREF _Toc436071241 \h </w:instrText>
+              <w:instrText xml:space="preserve"> PAGEREF _Toc436141946 \h </w:instrText>
             </w:r>
             <w:r>
               <w:rPr>
@@ -3303,7 +3347,7 @@
               <w:noProof/>
             </w:rPr>
           </w:pPr>
-          <w:hyperlink w:anchor="_Toc436071242" w:history="1">
+          <w:hyperlink w:anchor="_Toc436141947" w:history="1">
             <w:r>
               <w:rPr>
                 <w:rStyle w:val="Hyperlink"/>
@@ -3344,7 +3388,7 @@
                 <w:noProof/>
                 <w:webHidden/>
               </w:rPr>
-              <w:instrText xml:space="preserve"> PAGEREF _Toc436071242 \h </w:instrText>
+              <w:instrText xml:space="preserve"> PAGEREF _Toc436141947 \h </w:instrText>
             </w:r>
             <w:r>
               <w:rPr>
@@ -3387,7 +3431,7 @@
               <w:noProof/>
             </w:rPr>
           </w:pPr>
-          <w:hyperlink w:anchor="_Toc436071243" w:history="1">
+          <w:hyperlink w:anchor="_Toc436141948" w:history="1">
             <w:r>
               <w:rPr>
                 <w:rStyle w:val="Hyperlink"/>
@@ -3428,7 +3472,7 @@
                 <w:noProof/>
                 <w:webHidden/>
               </w:rPr>
-              <w:instrText xml:space="preserve"> PAGEREF _Toc436071243 \h </w:instrText>
+              <w:instrText xml:space="preserve"> PAGEREF _Toc436141948 \h </w:instrText>
             </w:r>
             <w:r>
               <w:rPr>
@@ -3471,7 +3515,7 @@
               <w:szCs w:val="22"/>
             </w:rPr>
           </w:pPr>
-          <w:hyperlink w:anchor="_Toc436071244" w:history="1">
+          <w:hyperlink w:anchor="_Toc436141949" w:history="1">
             <w:r>
               <w:rPr>
                 <w:rStyle w:val="Hyperlink"/>
@@ -3498,7 +3542,7 @@
                 <w:noProof/>
                 <w:webHidden/>
               </w:rPr>
-              <w:instrText xml:space="preserve"> PAGEREF _Toc436071244 \h </w:instrText>
+              <w:instrText xml:space="preserve"> PAGEREF _Toc436141949 \h </w:instrText>
             </w:r>
             <w:r>
               <w:rPr>
@@ -3541,7 +3585,7 @@
               <w:noProof/>
             </w:rPr>
           </w:pPr>
-          <w:hyperlink w:anchor="_Toc436071245" w:history="1">
+          <w:hyperlink w:anchor="_Toc436141950" w:history="1">
             <w:r>
               <w:rPr>
                 <w:rStyle w:val="Hyperlink"/>
@@ -3582,7 +3626,7 @@
                 <w:noProof/>
                 <w:webHidden/>
               </w:rPr>
-              <w:instrText xml:space="preserve"> PAGEREF _Toc436071245 \h </w:instrText>
+              <w:instrText xml:space="preserve"> PAGEREF _Toc436141950 \h </w:instrText>
             </w:r>
             <w:r>
               <w:rPr>
@@ -3625,7 +3669,7 @@
               <w:noProof/>
             </w:rPr>
           </w:pPr>
-          <w:hyperlink w:anchor="_Toc436071246" w:history="1">
+          <w:hyperlink w:anchor="_Toc436141951" w:history="1">
             <w:r>
               <w:rPr>
                 <w:rStyle w:val="Hyperlink"/>
@@ -3666,7 +3710,7 @@
                 <w:noProof/>
                 <w:webHidden/>
               </w:rPr>
-              <w:instrText xml:space="preserve"> PAGEREF _Toc436071246 \h </w:instrText>
+              <w:instrText xml:space="preserve"> PAGEREF _Toc436141951 \h </w:instrText>
             </w:r>
             <w:r>
               <w:rPr>
@@ -3709,7 +3753,7 @@
               <w:noProof/>
             </w:rPr>
           </w:pPr>
-          <w:hyperlink w:anchor="_Toc436071247" w:history="1">
+          <w:hyperlink w:anchor="_Toc436141952" w:history="1">
             <w:r>
               <w:rPr>
                 <w:rStyle w:val="Hyperlink"/>
@@ -3750,7 +3794,7 @@
                 <w:noProof/>
                 <w:webHidden/>
               </w:rPr>
-              <w:instrText xml:space="preserve"> PAGEREF _Toc436071247 \h </w:instrText>
+              <w:instrText xml:space="preserve"> PAGEREF _Toc436141952 \h </w:instrText>
             </w:r>
             <w:r>
               <w:rPr>
@@ -3793,7 +3837,7 @@
               <w:noProof/>
             </w:rPr>
           </w:pPr>
-          <w:hyperlink w:anchor="_Toc436071248" w:history="1">
+          <w:hyperlink w:anchor="_Toc436141953" w:history="1">
             <w:r>
               <w:rPr>
                 <w:rStyle w:val="Hyperlink"/>
@@ -3834,7 +3878,7 @@
                 <w:noProof/>
                 <w:webHidden/>
               </w:rPr>
-              <w:instrText xml:space="preserve"> PAGEREF _Toc436071248 \h </w:instrText>
+              <w:instrText xml:space="preserve"> PAGEREF _Toc436141953 \h </w:instrText>
             </w:r>
             <w:r>
               <w:rPr>
@@ -3877,7 +3921,7 @@
               <w:noProof/>
             </w:rPr>
           </w:pPr>
-          <w:hyperlink w:anchor="_Toc436071249" w:history="1">
+          <w:hyperlink w:anchor="_Toc436141954" w:history="1">
             <w:r>
               <w:rPr>
                 <w:rStyle w:val="Hyperlink"/>
@@ -3918,7 +3962,7 @@
                 <w:noProof/>
                 <w:webHidden/>
               </w:rPr>
-              <w:instrText xml:space="preserve"> PAGEREF _Toc436071249 \h </w:instrText>
+              <w:instrText xml:space="preserve"> PAGEREF _Toc436141954 \h </w:instrText>
             </w:r>
             <w:r>
               <w:rPr>
@@ -3961,7 +4005,7 @@
               <w:noProof/>
             </w:rPr>
           </w:pPr>
-          <w:hyperlink w:anchor="_Toc436071250" w:history="1">
+          <w:hyperlink w:anchor="_Toc436141955" w:history="1">
             <w:r>
               <w:rPr>
                 <w:rStyle w:val="Hyperlink"/>
@@ -4002,7 +4046,7 @@
                 <w:noProof/>
                 <w:webHidden/>
               </w:rPr>
-              <w:instrText xml:space="preserve"> PAGEREF _Toc436071250 \h </w:instrText>
+              <w:instrText xml:space="preserve"> PAGEREF _Toc436141955 \h </w:instrText>
             </w:r>
             <w:r>
               <w:rPr>
@@ -4045,7 +4089,7 @@
               <w:noProof/>
             </w:rPr>
           </w:pPr>
-          <w:hyperlink w:anchor="_Toc436071251" w:history="1">
+          <w:hyperlink w:anchor="_Toc436141956" w:history="1">
             <w:r>
               <w:rPr>
                 <w:rStyle w:val="Hyperlink"/>
@@ -4086,7 +4130,7 @@
                 <w:noProof/>
                 <w:webHidden/>
               </w:rPr>
-              <w:instrText xml:space="preserve"> PAGEREF _Toc436071251 \h </w:instrText>
+              <w:instrText xml:space="preserve"> PAGEREF _Toc436141956 \h </w:instrText>
             </w:r>
             <w:r>
               <w:rPr>
@@ -4129,7 +4173,7 @@
               <w:noProof/>
             </w:rPr>
           </w:pPr>
-          <w:hyperlink w:anchor="_Toc436071252" w:history="1">
+          <w:hyperlink w:anchor="_Toc436141957" w:history="1">
             <w:r>
               <w:rPr>
                 <w:rStyle w:val="Hyperlink"/>
@@ -4170,7 +4214,7 @@
                 <w:noProof/>
                 <w:webHidden/>
               </w:rPr>
-              <w:instrText xml:space="preserve"> PAGEREF _Toc436071252 \h </w:instrText>
+              <w:instrText xml:space="preserve"> PAGEREF _Toc436141957 \h </w:instrText>
             </w:r>
             <w:r>
               <w:rPr>
@@ -4212,7 +4256,7 @@
               <w:noProof/>
             </w:rPr>
           </w:pPr>
-          <w:hyperlink w:anchor="_Toc436071253" w:history="1">
+          <w:hyperlink w:anchor="_Toc436141958" w:history="1">
             <w:r>
               <w:rPr>
                 <w:rStyle w:val="Hyperlink"/>
@@ -4239,7 +4283,7 @@
                 <w:noProof/>
                 <w:webHidden/>
               </w:rPr>
-              <w:instrText xml:space="preserve"> PAGEREF _Toc436071253 \h </w:instrText>
+              <w:instrText xml:space="preserve"> PAGEREF _Toc436141958 \h </w:instrText>
             </w:r>
             <w:r>
               <w:rPr>
@@ -4282,7 +4326,7 @@
               <w:szCs w:val="22"/>
             </w:rPr>
           </w:pPr>
-          <w:hyperlink w:anchor="_Toc436071254" w:history="1">
+          <w:hyperlink w:anchor="_Toc436141959" w:history="1">
             <w:r>
               <w:rPr>
                 <w:rStyle w:val="Hyperlink"/>
@@ -4309,7 +4353,7 @@
                 <w:noProof/>
                 <w:webHidden/>
               </w:rPr>
-              <w:instrText xml:space="preserve"> PAGEREF _Toc436071254 \h </w:instrText>
+              <w:instrText xml:space="preserve"> PAGEREF _Toc436141959 \h </w:instrText>
             </w:r>
             <w:r>
               <w:rPr>
@@ -4351,7 +4395,7 @@
               <w:noProof/>
             </w:rPr>
           </w:pPr>
-          <w:hyperlink w:anchor="_Toc436071255" w:history="1">
+          <w:hyperlink w:anchor="_Toc436141960" w:history="1">
             <w:r>
               <w:rPr>
                 <w:rStyle w:val="Hyperlink"/>
@@ -4378,7 +4422,7 @@
                 <w:noProof/>
                 <w:webHidden/>
               </w:rPr>
-              <w:instrText xml:space="preserve"> PAGEREF _Toc436071255 \h </w:instrText>
+              <w:instrText xml:space="preserve"> PAGEREF _Toc436141960 \h </w:instrText>
             </w:r>
             <w:r>
               <w:rPr>
@@ -4420,7 +4464,7 @@
               <w:noProof/>
             </w:rPr>
           </w:pPr>
-          <w:hyperlink w:anchor="_Toc436071256" w:history="1">
+          <w:hyperlink w:anchor="_Toc436141961" w:history="1">
             <w:r>
               <w:rPr>
                 <w:rStyle w:val="Hyperlink"/>
@@ -4447,7 +4491,7 @@
                 <w:noProof/>
                 <w:webHidden/>
               </w:rPr>
-              <w:instrText xml:space="preserve"> PAGEREF _Toc436071256 \h </w:instrText>
+              <w:instrText xml:space="preserve"> PAGEREF _Toc436141961 \h </w:instrText>
             </w:r>
             <w:r>
               <w:rPr>
@@ -4489,7 +4533,7 @@
               <w:noProof/>
             </w:rPr>
           </w:pPr>
-          <w:hyperlink w:anchor="_Toc436071257" w:history="1">
+          <w:hyperlink w:anchor="_Toc436141962" w:history="1">
             <w:r>
               <w:rPr>
                 <w:rStyle w:val="Hyperlink"/>
@@ -4516,7 +4560,7 @@
                 <w:noProof/>
                 <w:webHidden/>
               </w:rPr>
-              <w:instrText xml:space="preserve"> PAGEREF _Toc436071257 \h </w:instrText>
+              <w:instrText xml:space="preserve"> PAGEREF _Toc436141962 \h </w:instrText>
             </w:r>
             <w:r>
               <w:rPr>
@@ -4559,7 +4603,7 @@
               <w:szCs w:val="22"/>
             </w:rPr>
           </w:pPr>
-          <w:hyperlink w:anchor="_Toc436071258" w:history="1">
+          <w:hyperlink w:anchor="_Toc436141963" w:history="1">
             <w:r>
               <w:rPr>
                 <w:rStyle w:val="Hyperlink"/>
@@ -4586,7 +4630,7 @@
                 <w:noProof/>
                 <w:webHidden/>
               </w:rPr>
-              <w:instrText xml:space="preserve"> PAGEREF _Toc436071258 \h </w:instrText>
+              <w:instrText xml:space="preserve"> PAGEREF _Toc436141963 \h </w:instrText>
             </w:r>
             <w:r>
               <w:rPr>
@@ -4606,7 +4650,7 @@
                 <w:noProof/>
                 <w:webHidden/>
               </w:rPr>
-              <w:t>42</w:t>
+              <w:t>43</w:t>
             </w:r>
             <w:r>
               <w:rPr>
@@ -4629,7 +4673,7 @@
               <w:szCs w:val="22"/>
             </w:rPr>
           </w:pPr>
-          <w:hyperlink w:anchor="_Toc436071259" w:history="1">
+          <w:hyperlink w:anchor="_Toc436141964" w:history="1">
             <w:r>
               <w:rPr>
                 <w:rStyle w:val="Hyperlink"/>
@@ -4656,7 +4700,7 @@
                 <w:noProof/>
                 <w:webHidden/>
               </w:rPr>
-              <w:instrText xml:space="preserve"> PAGEREF _Toc436071259 \h </w:instrText>
+              <w:instrText xml:space="preserve"> PAGEREF _Toc436141964 \h </w:instrText>
             </w:r>
             <w:r>
               <w:rPr>
@@ -4676,7 +4720,7 @@
                 <w:noProof/>
                 <w:webHidden/>
               </w:rPr>
-              <w:t>42</w:t>
+              <w:t>43</w:t>
             </w:r>
             <w:r>
               <w:rPr>
@@ -4699,7 +4743,7 @@
               <w:szCs w:val="22"/>
             </w:rPr>
           </w:pPr>
-          <w:hyperlink w:anchor="_Toc436071260" w:history="1">
+          <w:hyperlink w:anchor="_Toc436141965" w:history="1">
             <w:r>
               <w:rPr>
                 <w:rStyle w:val="Hyperlink"/>
@@ -4734,7 +4778,7 @@
                 <w:noProof/>
                 <w:webHidden/>
               </w:rPr>
-              <w:instrText xml:space="preserve"> PAGEREF _Toc436071260 \h </w:instrText>
+              <w:instrText xml:space="preserve"> PAGEREF _Toc436141965 \h </w:instrText>
             </w:r>
             <w:r>
               <w:rPr>
@@ -4754,7 +4798,7 @@
                 <w:noProof/>
                 <w:webHidden/>
               </w:rPr>
-              <w:t>42</w:t>
+              <w:t>43</w:t>
             </w:r>
             <w:r>
               <w:rPr>
@@ -4777,7 +4821,7 @@
               <w:szCs w:val="22"/>
             </w:rPr>
           </w:pPr>
-          <w:hyperlink w:anchor="_Toc436071261" w:history="1">
+          <w:hyperlink w:anchor="_Toc436141966" w:history="1">
             <w:r>
               <w:rPr>
                 <w:rStyle w:val="Hyperlink"/>
@@ -4804,7 +4848,7 @@
                 <w:noProof/>
                 <w:webHidden/>
               </w:rPr>
-              <w:instrText xml:space="preserve"> PAGEREF _Toc436071261 \h </w:instrText>
+              <w:instrText xml:space="preserve"> PAGEREF _Toc436141966 \h </w:instrText>
             </w:r>
             <w:r>
               <w:rPr>
@@ -4824,7 +4868,7 @@
                 <w:noProof/>
                 <w:webHidden/>
               </w:rPr>
-              <w:t>42</w:t>
+              <w:t>43</w:t>
             </w:r>
             <w:r>
               <w:rPr>
@@ -4847,7 +4891,7 @@
               <w:szCs w:val="22"/>
             </w:rPr>
           </w:pPr>
-          <w:hyperlink w:anchor="_Toc436071262" w:history="1">
+          <w:hyperlink w:anchor="_Toc436141967" w:history="1">
             <w:r>
               <w:rPr>
                 <w:rStyle w:val="Hyperlink"/>
@@ -4874,7 +4918,7 @@
                 <w:noProof/>
                 <w:webHidden/>
               </w:rPr>
-              <w:instrText xml:space="preserve"> PAGEREF _Toc436071262 \h </w:instrText>
+              <w:instrText xml:space="preserve"> PAGEREF _Toc436141967 \h </w:instrText>
             </w:r>
             <w:r>
               <w:rPr>
@@ -4894,7 +4938,7 @@
                 <w:noProof/>
                 <w:webHidden/>
               </w:rPr>
-              <w:t>43</w:t>
+              <w:t>44</w:t>
             </w:r>
             <w:r>
               <w:rPr>
@@ -4917,7 +4961,7 @@
               <w:szCs w:val="22"/>
             </w:rPr>
           </w:pPr>
-          <w:hyperlink w:anchor="_Toc436071263" w:history="1">
+          <w:hyperlink w:anchor="_Toc436141968" w:history="1">
             <w:r>
               <w:rPr>
                 <w:rStyle w:val="Hyperlink"/>
@@ -4944,7 +4988,7 @@
                 <w:noProof/>
                 <w:webHidden/>
               </w:rPr>
-              <w:instrText xml:space="preserve"> PAGEREF _Toc436071263 \h </w:instrText>
+              <w:instrText xml:space="preserve"> PAGEREF _Toc436141968 \h </w:instrText>
             </w:r>
             <w:r>
               <w:rPr>
@@ -4964,7 +5008,7 @@
                 <w:noProof/>
                 <w:webHidden/>
               </w:rPr>
-              <w:t>43</w:t>
+              <w:t>44</w:t>
             </w:r>
             <w:r>
               <w:rPr>
@@ -4987,7 +5031,7 @@
               <w:szCs w:val="22"/>
             </w:rPr>
           </w:pPr>
-          <w:hyperlink w:anchor="_Toc436071264" w:history="1">
+          <w:hyperlink w:anchor="_Toc436141969" w:history="1">
             <w:r>
               <w:rPr>
                 <w:rStyle w:val="Hyperlink"/>
@@ -5014,7 +5058,7 @@
                 <w:noProof/>
                 <w:webHidden/>
               </w:rPr>
-              <w:instrText xml:space="preserve"> PAGEREF _Toc436071264 \h </w:instrText>
+              <w:instrText xml:space="preserve"> PAGEREF _Toc436141969 \h </w:instrText>
             </w:r>
             <w:r>
               <w:rPr>
@@ -5034,7 +5078,7 @@
                 <w:noProof/>
                 <w:webHidden/>
               </w:rPr>
-              <w:t>45</w:t>
+              <w:t>46</w:t>
             </w:r>
             <w:r>
               <w:rPr>
@@ -5057,7 +5101,7 @@
               <w:szCs w:val="22"/>
             </w:rPr>
           </w:pPr>
-          <w:hyperlink w:anchor="_Toc436071265" w:history="1">
+          <w:hyperlink w:anchor="_Toc436141970" w:history="1">
             <w:r>
               <w:rPr>
                 <w:rStyle w:val="Hyperlink"/>
@@ -5084,7 +5128,7 @@
                 <w:noProof/>
                 <w:webHidden/>
               </w:rPr>
-              <w:instrText xml:space="preserve"> PAGEREF _Toc436071265 \h </w:instrText>
+              <w:instrText xml:space="preserve"> PAGEREF _Toc436141970 \h </w:instrText>
             </w:r>
             <w:r>
               <w:rPr>
@@ -5104,117 +5148,7 @@
                 <w:noProof/>
                 <w:webHidden/>
               </w:rPr>
-              <w:t>46</w:t>
-            </w:r>
-            <w:r>
-              <w:rPr>
-                <w:noProof/>
-                <w:webHidden/>
-              </w:rPr>
-              <w:fldChar w:fldCharType="end"/>
-            </w:r>
-          </w:hyperlink>
-        </w:p>
-        <w:p>
-          <w:pPr>
-            <w:pStyle w:val="TOC2"/>
-            <w:tabs>
-              <w:tab w:val="right" w:leader="dot" w:pos="9350"/>
-            </w:tabs>
-            <w:rPr>
-              <w:noProof/>
-              <w:sz w:val="22"/>
-              <w:szCs w:val="22"/>
-            </w:rPr>
-          </w:pPr>
-          <w:hyperlink w:anchor="_Toc436071266" w:history="1">
-            <w:r>
-              <w:rPr>
-                <w:rStyle w:val="Hyperlink"/>
-                <w:noProof/>
-              </w:rPr>
-              <w:drawing>
-                <wp:inline distT="0" distB="0" distL="0" distR="0">
-                  <wp:extent cx="5943600" cy="4542155"/>
-                  <wp:effectExtent l="0" t="0" r="0" b="0"/>
-                  <wp:docPr id="47" name="Picture 47"/>
-                  <wp:cNvGraphicFramePr>
-                    <a:graphicFrameLocks xmlns:a="http://schemas.openxmlformats.org/drawingml/2006/main" noChangeAspect="1"/>
-                  </wp:cNvGraphicFramePr>
-                  <a:graphic xmlns:a="http://schemas.openxmlformats.org/drawingml/2006/main">
-                    <a:graphicData uri="http://schemas.openxmlformats.org/drawingml/2006/picture">
-                      <pic:pic xmlns:pic="http://schemas.openxmlformats.org/drawingml/2006/picture">
-                        <pic:nvPicPr>
-                          <pic:cNvPr id="42" name="ERD_V7.png"/>
-                          <pic:cNvPicPr/>
-                        </pic:nvPicPr>
-                        <pic:blipFill>
-                          <a:blip r:embed="rId8">
-                            <a:extLst>
-                              <a:ext uri="{28A0092B-C50C-407E-A947-70E740481C1C}">
-                                <a14:useLocalDpi xmlns:a14="http://schemas.microsoft.com/office/drawing/2010/main" val="0"/>
-                              </a:ext>
-                            </a:extLst>
-                          </a:blip>
-                          <a:stretch>
-                            <a:fillRect/>
-                          </a:stretch>
-                        </pic:blipFill>
-                        <pic:spPr>
-                          <a:xfrm>
-                            <a:off x="0" y="0"/>
-                            <a:ext cx="5943600" cy="4542155"/>
-                          </a:xfrm>
-                          <a:prstGeom prst="rect">
-                            <a:avLst/>
-                          </a:prstGeom>
-                        </pic:spPr>
-                      </pic:pic>
-                    </a:graphicData>
-                  </a:graphic>
-                </wp:inline>
-              </w:drawing>
-            </w:r>
-            <w:r>
-              <w:rPr>
-                <w:noProof/>
-                <w:webHidden/>
-              </w:rPr>
-              <w:tab/>
-            </w:r>
-            <w:r>
-              <w:rPr>
-                <w:noProof/>
-                <w:webHidden/>
-              </w:rPr>
-              <w:fldChar w:fldCharType="begin"/>
-            </w:r>
-            <w:r>
-              <w:rPr>
-                <w:noProof/>
-                <w:webHidden/>
-              </w:rPr>
-              <w:instrText xml:space="preserve"> PAGEREF _Toc436071266 \h </w:instrText>
-            </w:r>
-            <w:r>
-              <w:rPr>
-                <w:noProof/>
-                <w:webHidden/>
-              </w:rPr>
-            </w:r>
-            <w:r>
-              <w:rPr>
-                <w:noProof/>
-                <w:webHidden/>
-              </w:rPr>
-              <w:fldChar w:fldCharType="separate"/>
-            </w:r>
-            <w:r>
-              <w:rPr>
-                <w:noProof/>
-                <w:webHidden/>
-              </w:rPr>
-              <w:t>46</w:t>
+              <w:t>47</w:t>
             </w:r>
             <w:r>
               <w:rPr>
@@ -5250,7 +5184,7 @@
       <w:r>
         <w:br w:type="page"/>
       </w:r>
-      <w:bookmarkStart w:id="2" w:name="_Toc436071203"/>
+      <w:bookmarkStart w:id="2" w:name="_Toc436141908"/>
       <w:r>
         <w:lastRenderedPageBreak/>
         <w:t>Preface</w:t>
@@ -5306,7 +5240,7 @@
       <w:pPr>
         <w:pStyle w:val="Heading1"/>
       </w:pPr>
-      <w:bookmarkStart w:id="3" w:name="_Toc436071204"/>
+      <w:bookmarkStart w:id="3" w:name="_Toc436141909"/>
       <w:r>
         <w:lastRenderedPageBreak/>
         <w:t>Chapter 1:</w:t>
@@ -5317,7 +5251,7 @@
       <w:pPr>
         <w:pStyle w:val="Heading1"/>
       </w:pPr>
-      <w:bookmarkStart w:id="4" w:name="_Toc436071205"/>
+      <w:bookmarkStart w:id="4" w:name="_Toc436141910"/>
       <w:r>
         <w:t>PROCESSES</w:t>
       </w:r>
@@ -5339,7 +5273,7 @@
           <w:numId w:val="25"/>
         </w:numPr>
       </w:pPr>
-      <w:bookmarkStart w:id="5" w:name="_Toc436071206"/>
+      <w:bookmarkStart w:id="5" w:name="_Toc436141911"/>
       <w:r>
         <w:t>Registration:</w:t>
       </w:r>
@@ -5364,7 +5298,7 @@
           <w:numId w:val="25"/>
         </w:numPr>
       </w:pPr>
-      <w:bookmarkStart w:id="6" w:name="_Toc436071207"/>
+      <w:bookmarkStart w:id="6" w:name="_Toc436141912"/>
       <w:r>
         <w:t>Payment:</w:t>
       </w:r>
@@ -5389,7 +5323,7 @@
           <w:numId w:val="25"/>
         </w:numPr>
       </w:pPr>
-      <w:bookmarkStart w:id="7" w:name="_Toc436071208"/>
+      <w:bookmarkStart w:id="7" w:name="_Toc436141913"/>
       <w:r>
         <w:t>Camp Reservation:</w:t>
       </w:r>
@@ -5421,7 +5355,7 @@
         </w:numPr>
         <w:jc w:val="both"/>
       </w:pPr>
-      <w:bookmarkStart w:id="8" w:name="_Toc436071209"/>
+      <w:bookmarkStart w:id="8" w:name="_Toc436141914"/>
       <w:r>
         <w:lastRenderedPageBreak/>
         <w:t>Entrance to Event:</w:t>
@@ -5450,7 +5384,7 @@
           <w:numId w:val="25"/>
         </w:numPr>
       </w:pPr>
-      <w:bookmarkStart w:id="9" w:name="_Toc436071210"/>
+      <w:bookmarkStart w:id="9" w:name="_Toc436141915"/>
       <w:r>
         <w:t>Camp Entrance:</w:t>
       </w:r>
@@ -5478,7 +5412,7 @@
           <w:numId w:val="25"/>
         </w:numPr>
       </w:pPr>
-      <w:bookmarkStart w:id="10" w:name="_Toc436071211"/>
+      <w:bookmarkStart w:id="10" w:name="_Toc436141916"/>
       <w:r>
         <w:t>Purchasing Drinks/Food:</w:t>
       </w:r>
@@ -5500,7 +5434,7 @@
           <w:numId w:val="25"/>
         </w:numPr>
       </w:pPr>
-      <w:bookmarkStart w:id="11" w:name="_Toc436071212"/>
+      <w:bookmarkStart w:id="11" w:name="_Toc436141917"/>
       <w:r>
         <w:t>Loan Material:</w:t>
       </w:r>
@@ -5524,7 +5458,7 @@
       <w:pPr>
         <w:pStyle w:val="Heading1"/>
       </w:pPr>
-      <w:bookmarkStart w:id="12" w:name="_Toc436071213"/>
+      <w:bookmarkStart w:id="12" w:name="_Toc436141918"/>
       <w:r>
         <w:lastRenderedPageBreak/>
         <w:t>Chapter 2</w:t>
@@ -5538,7 +5472,7 @@
       <w:pPr>
         <w:pStyle w:val="Heading1"/>
       </w:pPr>
-      <w:bookmarkStart w:id="13" w:name="_Toc436071214"/>
+      <w:bookmarkStart w:id="13" w:name="_Toc436141919"/>
       <w:r>
         <w:t>WEBSITE DESIGN</w:t>
       </w:r>
@@ -5548,7 +5482,7 @@
       <w:pPr>
         <w:pStyle w:val="Heading2"/>
       </w:pPr>
-      <w:bookmarkStart w:id="14" w:name="_Toc436071215"/>
+      <w:bookmarkStart w:id="14" w:name="_Toc436141920"/>
       <w:r>
         <w:t>Requirements</w:t>
       </w:r>
@@ -5709,7 +5643,7 @@
       <w:pPr>
         <w:pStyle w:val="Heading2"/>
       </w:pPr>
-      <w:bookmarkStart w:id="15" w:name="_Toc436071216"/>
+      <w:bookmarkStart w:id="15" w:name="_Toc436141921"/>
       <w:r>
         <w:t>Site map</w:t>
       </w:r>
@@ -5736,7 +5670,7 @@
                     <pic:cNvPicPr/>
                   </pic:nvPicPr>
                   <pic:blipFill>
-                    <a:blip r:embed="rId9">
+                    <a:blip r:embed="rId8">
                       <a:extLst>
                         <a:ext uri="{28A0092B-C50C-407E-A947-70E740481C1C}">
                           <a14:useLocalDpi xmlns:a14="http://schemas.microsoft.com/office/drawing/2010/main" val="0"/>
@@ -5773,7 +5707,7 @@
       <w:pPr>
         <w:pStyle w:val="Heading2"/>
       </w:pPr>
-      <w:bookmarkStart w:id="16" w:name="_Toc436071217"/>
+      <w:bookmarkStart w:id="16" w:name="_Toc436141922"/>
       <w:r>
         <w:t>Wireframe and description for website:</w:t>
       </w:r>
@@ -5861,7 +5795,7 @@
                     </pic:cNvPicPr>
                   </pic:nvPicPr>
                   <pic:blipFill>
-                    <a:blip r:embed="rId10">
+                    <a:blip r:embed="rId9">
                       <a:extLst>
                         <a:ext uri="{28A0092B-C50C-407E-A947-70E740481C1C}">
                           <a14:useLocalDpi xmlns:a14="http://schemas.microsoft.com/office/drawing/2010/main" val="0"/>
@@ -5946,7 +5880,7 @@
                     </pic:cNvPicPr>
                   </pic:nvPicPr>
                   <pic:blipFill>
-                    <a:blip r:embed="rId11">
+                    <a:blip r:embed="rId10">
                       <a:extLst>
                         <a:ext uri="{28A0092B-C50C-407E-A947-70E740481C1C}">
                           <a14:useLocalDpi xmlns:a14="http://schemas.microsoft.com/office/drawing/2010/main" val="0"/>
@@ -6017,7 +5951,7 @@
                     </pic:cNvPicPr>
                   </pic:nvPicPr>
                   <pic:blipFill>
-                    <a:blip r:embed="rId12">
+                    <a:blip r:embed="rId11">
                       <a:extLst>
                         <a:ext uri="{28A0092B-C50C-407E-A947-70E740481C1C}">
                           <a14:useLocalDpi xmlns:a14="http://schemas.microsoft.com/office/drawing/2010/main" val="0"/>
@@ -6102,7 +6036,7 @@
                     </pic:cNvPicPr>
                   </pic:nvPicPr>
                   <pic:blipFill>
-                    <a:blip r:embed="rId13">
+                    <a:blip r:embed="rId12">
                       <a:extLst>
                         <a:ext uri="{28A0092B-C50C-407E-A947-70E740481C1C}">
                           <a14:useLocalDpi xmlns:a14="http://schemas.microsoft.com/office/drawing/2010/main" val="0"/>
@@ -6196,7 +6130,7 @@
                     </pic:cNvPicPr>
                   </pic:nvPicPr>
                   <pic:blipFill>
-                    <a:blip r:embed="rId14">
+                    <a:blip r:embed="rId13">
                       <a:extLst>
                         <a:ext uri="{28A0092B-C50C-407E-A947-70E740481C1C}">
                           <a14:useLocalDpi xmlns:a14="http://schemas.microsoft.com/office/drawing/2010/main" val="0"/>
@@ -6281,7 +6215,7 @@
                     </pic:cNvPicPr>
                   </pic:nvPicPr>
                   <pic:blipFill>
-                    <a:blip r:embed="rId15">
+                    <a:blip r:embed="rId14">
                       <a:extLst>
                         <a:ext uri="{28A0092B-C50C-407E-A947-70E740481C1C}">
                           <a14:useLocalDpi xmlns:a14="http://schemas.microsoft.com/office/drawing/2010/main" val="0"/>
@@ -6370,7 +6304,7 @@
                     </pic:cNvPicPr>
                   </pic:nvPicPr>
                   <pic:blipFill>
-                    <a:blip r:embed="rId16">
+                    <a:blip r:embed="rId15">
                       <a:extLst>
                         <a:ext uri="{28A0092B-C50C-407E-A947-70E740481C1C}">
                           <a14:useLocalDpi xmlns:a14="http://schemas.microsoft.com/office/drawing/2010/main" val="0"/>
@@ -6443,7 +6377,7 @@
                     </pic:cNvPicPr>
                   </pic:nvPicPr>
                   <pic:blipFill>
-                    <a:blip r:embed="rId17">
+                    <a:blip r:embed="rId16">
                       <a:extLst>
                         <a:ext uri="{28A0092B-C50C-407E-A947-70E740481C1C}">
                           <a14:useLocalDpi xmlns:a14="http://schemas.microsoft.com/office/drawing/2010/main" val="0"/>
@@ -6519,7 +6453,7 @@
                     </pic:cNvPicPr>
                   </pic:nvPicPr>
                   <pic:blipFill>
-                    <a:blip r:embed="rId18">
+                    <a:blip r:embed="rId17">
                       <a:extLst>
                         <a:ext uri="{28A0092B-C50C-407E-A947-70E740481C1C}">
                           <a14:useLocalDpi xmlns:a14="http://schemas.microsoft.com/office/drawing/2010/main" val="0"/>
@@ -6590,7 +6524,7 @@
                     </pic:cNvPicPr>
                   </pic:nvPicPr>
                   <pic:blipFill>
-                    <a:blip r:embed="rId19">
+                    <a:blip r:embed="rId18">
                       <a:extLst>
                         <a:ext uri="{28A0092B-C50C-407E-A947-70E740481C1C}">
                           <a14:useLocalDpi xmlns:a14="http://schemas.microsoft.com/office/drawing/2010/main" val="0"/>
@@ -6681,7 +6615,7 @@
                     </pic:cNvPicPr>
                   </pic:nvPicPr>
                   <pic:blipFill>
-                    <a:blip r:embed="rId20">
+                    <a:blip r:embed="rId19">
                       <a:extLst>
                         <a:ext uri="{28A0092B-C50C-407E-A947-70E740481C1C}">
                           <a14:useLocalDpi xmlns:a14="http://schemas.microsoft.com/office/drawing/2010/main" val="0"/>
@@ -8260,6 +8194,7 @@
           <w:szCs w:val="36"/>
         </w:rPr>
       </w:pPr>
+      <w:proofErr w:type="spellStart"/>
       <w:r>
         <w:rPr>
           <w:rFonts w:asciiTheme="majorHAnsi" w:eastAsiaTheme="majorEastAsia" w:hAnsiTheme="majorHAnsi" w:cstheme="majorBidi"/>
@@ -8280,6 +8215,7 @@
         </w:rPr>
         <w:t>oSCoW</w:t>
       </w:r>
+      <w:proofErr w:type="spellEnd"/>
       <w:r>
         <w:rPr>
           <w:rFonts w:asciiTheme="majorHAnsi" w:eastAsiaTheme="majorEastAsia" w:hAnsiTheme="majorHAnsi" w:cstheme="majorBidi"/>
@@ -8306,7 +8242,7 @@
       <w:pPr>
         <w:pStyle w:val="Heading2"/>
       </w:pPr>
-      <w:bookmarkStart w:id="17" w:name="_Toc436071218"/>
+      <w:bookmarkStart w:id="17" w:name="_Toc436141923"/>
       <w:r>
         <w:lastRenderedPageBreak/>
         <w:t>Visual design</w:t>
@@ -8339,7 +8275,7 @@
                     </pic:cNvPicPr>
                   </pic:nvPicPr>
                   <pic:blipFill>
-                    <a:blip r:embed="rId21" cstate="print">
+                    <a:blip r:embed="rId20" cstate="print">
                       <a:extLst>
                         <a:ext uri="{28A0092B-C50C-407E-A947-70E740481C1C}">
                           <a14:useLocalDpi xmlns:a14="http://schemas.microsoft.com/office/drawing/2010/main" val="0"/>
@@ -8393,7 +8329,7 @@
                     </pic:cNvPicPr>
                   </pic:nvPicPr>
                   <pic:blipFill>
-                    <a:blip r:embed="rId22" cstate="print">
+                    <a:blip r:embed="rId21" cstate="print">
                       <a:extLst>
                         <a:ext uri="{28A0092B-C50C-407E-A947-70E740481C1C}">
                           <a14:useLocalDpi xmlns:a14="http://schemas.microsoft.com/office/drawing/2010/main" val="0"/>
@@ -8446,7 +8382,7 @@
                     </pic:cNvPicPr>
                   </pic:nvPicPr>
                   <pic:blipFill>
-                    <a:blip r:embed="rId23" cstate="print">
+                    <a:blip r:embed="rId22" cstate="print">
                       <a:extLst>
                         <a:ext uri="{28A0092B-C50C-407E-A947-70E740481C1C}">
                           <a14:useLocalDpi xmlns:a14="http://schemas.microsoft.com/office/drawing/2010/main" val="0"/>
@@ -8499,7 +8435,7 @@
                     </pic:cNvPicPr>
                   </pic:nvPicPr>
                   <pic:blipFill>
-                    <a:blip r:embed="rId24" cstate="print">
+                    <a:blip r:embed="rId23" cstate="print">
                       <a:extLst>
                         <a:ext uri="{28A0092B-C50C-407E-A947-70E740481C1C}">
                           <a14:useLocalDpi xmlns:a14="http://schemas.microsoft.com/office/drawing/2010/main" val="0"/>
@@ -8551,7 +8487,7 @@
                     </pic:cNvPicPr>
                   </pic:nvPicPr>
                   <pic:blipFill>
-                    <a:blip r:embed="rId25" cstate="print">
+                    <a:blip r:embed="rId24" cstate="print">
                       <a:extLst>
                         <a:ext uri="{28A0092B-C50C-407E-A947-70E740481C1C}">
                           <a14:useLocalDpi xmlns:a14="http://schemas.microsoft.com/office/drawing/2010/main" val="0"/>
@@ -8589,7 +8525,7 @@
       <w:pPr>
         <w:pStyle w:val="Heading1"/>
       </w:pPr>
-      <w:bookmarkStart w:id="18" w:name="_Toc436071219"/>
+      <w:bookmarkStart w:id="18" w:name="_Toc436141924"/>
       <w:r>
         <w:lastRenderedPageBreak/>
         <w:t>Chapter 3</w:t>
@@ -8603,7 +8539,7 @@
       <w:pPr>
         <w:pStyle w:val="Heading1"/>
       </w:pPr>
-      <w:bookmarkStart w:id="19" w:name="_Toc436071220"/>
+      <w:bookmarkStart w:id="19" w:name="_Toc436141925"/>
       <w:r>
         <w:t xml:space="preserve">WINDOW </w:t>
       </w:r>
@@ -8616,7 +8552,7 @@
       <w:pPr>
         <w:pStyle w:val="Heading2"/>
       </w:pPr>
-      <w:bookmarkStart w:id="20" w:name="_Toc436071221"/>
+      <w:bookmarkStart w:id="20" w:name="_Toc436141926"/>
       <w:r>
         <w:t>The application is used at the entrance of the events</w:t>
       </w:r>
@@ -8630,7 +8566,7 @@
           <w:numId w:val="13"/>
         </w:numPr>
       </w:pPr>
-      <w:bookmarkStart w:id="21" w:name="_Toc436071222"/>
+      <w:bookmarkStart w:id="21" w:name="_Toc436141927"/>
       <w:r>
         <w:t xml:space="preserve">The </w:t>
       </w:r>
@@ -8663,7 +8599,7 @@
           <w:numId w:val="13"/>
         </w:numPr>
       </w:pPr>
-      <w:bookmarkStart w:id="22" w:name="_Toc436071223"/>
+      <w:bookmarkStart w:id="22" w:name="_Toc436141928"/>
       <w:r>
         <w:t>FUNCTIONALITIES</w:t>
       </w:r>
@@ -9069,7 +9005,7 @@
           <w:numId w:val="13"/>
         </w:numPr>
       </w:pPr>
-      <w:bookmarkStart w:id="23" w:name="_Toc436071224"/>
+      <w:bookmarkStart w:id="23" w:name="_Toc436141929"/>
       <w:r>
         <w:t>PROCESSEs</w:t>
       </w:r>
@@ -9098,7 +9034,7 @@
                     </pic:cNvPicPr>
                   </pic:nvPicPr>
                   <pic:blipFill>
-                    <a:blip r:embed="rId26" cstate="print">
+                    <a:blip r:embed="rId25" cstate="print">
                       <a:extLst>
                         <a:ext uri="{28A0092B-C50C-407E-A947-70E740481C1C}">
                           <a14:useLocalDpi xmlns:a14="http://schemas.microsoft.com/office/drawing/2010/main" val="0"/>
@@ -9149,7 +9085,7 @@
         </w:numPr>
         <w:jc w:val="both"/>
       </w:pPr>
-      <w:bookmarkStart w:id="24" w:name="_Toc436071225"/>
+      <w:bookmarkStart w:id="24" w:name="_Toc436141930"/>
       <w:r>
         <w:t>ID System Selection:</w:t>
       </w:r>
@@ -9445,7 +9381,7 @@
       <w:pPr>
         <w:pStyle w:val="Heading2"/>
       </w:pPr>
-      <w:bookmarkStart w:id="25" w:name="_Toc436071226"/>
+      <w:bookmarkStart w:id="25" w:name="_Toc436141931"/>
       <w:r>
         <w:lastRenderedPageBreak/>
         <w:t>Camping Reservation Application</w:t>
@@ -9460,7 +9396,7 @@
           <w:numId w:val="21"/>
         </w:numPr>
       </w:pPr>
-      <w:bookmarkStart w:id="26" w:name="_Toc436071227"/>
+      <w:bookmarkStart w:id="26" w:name="_Toc436141932"/>
       <w:r>
         <w:t>Requirements of Camping Reservation Application:</w:t>
       </w:r>
@@ -9497,7 +9433,7 @@
         </w:numPr>
         <w:jc w:val="both"/>
       </w:pPr>
-      <w:bookmarkStart w:id="27" w:name="_Toc436071228"/>
+      <w:bookmarkStart w:id="27" w:name="_Toc436141933"/>
       <w:r>
         <w:t>Functionalities:</w:t>
       </w:r>
@@ -9726,7 +9662,7 @@
           <w:numId w:val="21"/>
         </w:numPr>
       </w:pPr>
-      <w:bookmarkStart w:id="28" w:name="_Toc436071229"/>
+      <w:bookmarkStart w:id="28" w:name="_Toc436141934"/>
       <w:r>
         <w:t>Processes</w:t>
       </w:r>
@@ -9759,7 +9695,7 @@
                     </pic:cNvPicPr>
                   </pic:nvPicPr>
                   <pic:blipFill>
-                    <a:blip r:embed="rId27">
+                    <a:blip r:embed="rId26">
                       <a:extLst>
                         <a:ext uri="{28A0092B-C50C-407E-A947-70E740481C1C}">
                           <a14:useLocalDpi xmlns:a14="http://schemas.microsoft.com/office/drawing/2010/main" val="0"/>
@@ -9813,7 +9749,7 @@
       <w:pPr>
         <w:pStyle w:val="Heading2"/>
       </w:pPr>
-      <w:bookmarkStart w:id="29" w:name="_Toc436071230"/>
+      <w:bookmarkStart w:id="29" w:name="_Toc436141935"/>
       <w:r>
         <w:t xml:space="preserve">The application is used </w:t>
       </w:r>
@@ -9837,7 +9773,7 @@
         </w:numPr>
         <w:jc w:val="both"/>
       </w:pPr>
-      <w:bookmarkStart w:id="30" w:name="_Toc436071231"/>
+      <w:bookmarkStart w:id="30" w:name="_Toc436141936"/>
       <w:r>
         <w:t>The requirements of SHopS application</w:t>
       </w:r>
@@ -9889,7 +9825,7 @@
         </w:numPr>
         <w:jc w:val="both"/>
       </w:pPr>
-      <w:bookmarkStart w:id="31" w:name="_Toc436071232"/>
+      <w:bookmarkStart w:id="31" w:name="_Toc436141937"/>
       <w:r>
         <w:t>FUNCTIONALITIES</w:t>
       </w:r>
@@ -10236,7 +10172,7 @@
           <w:numId w:val="22"/>
         </w:numPr>
       </w:pPr>
-      <w:bookmarkStart w:id="32" w:name="_Toc436071233"/>
+      <w:bookmarkStart w:id="32" w:name="_Toc436141938"/>
       <w:r>
         <w:t>PROCESSEs</w:t>
       </w:r>
@@ -10265,7 +10201,7 @@
                     </pic:cNvPicPr>
                   </pic:nvPicPr>
                   <pic:blipFill>
-                    <a:blip r:embed="rId28" cstate="print">
+                    <a:blip r:embed="rId27" cstate="print">
                       <a:extLst>
                         <a:ext uri="{28A0092B-C50C-407E-A947-70E740481C1C}">
                           <a14:useLocalDpi xmlns:a14="http://schemas.microsoft.com/office/drawing/2010/main" val="0"/>
@@ -10321,7 +10257,7 @@
       <w:pPr>
         <w:pStyle w:val="Heading2"/>
       </w:pPr>
-      <w:bookmarkStart w:id="33" w:name="_Toc436071234"/>
+      <w:bookmarkStart w:id="33" w:name="_Toc436141939"/>
       <w:r>
         <w:lastRenderedPageBreak/>
         <w:t xml:space="preserve">The application is used </w:t>
@@ -10345,7 +10281,7 @@
           <w:numId w:val="23"/>
         </w:numPr>
       </w:pPr>
-      <w:bookmarkStart w:id="34" w:name="_Toc436071235"/>
+      <w:bookmarkStart w:id="34" w:name="_Toc436141940"/>
       <w:r>
         <w:t xml:space="preserve">The requirements of </w:t>
       </w:r>
@@ -10389,7 +10325,7 @@
         </w:numPr>
         <w:jc w:val="both"/>
       </w:pPr>
-      <w:bookmarkStart w:id="35" w:name="_Toc436071236"/>
+      <w:bookmarkStart w:id="35" w:name="_Toc436141941"/>
       <w:r>
         <w:t>FUNCTIONALITIES</w:t>
       </w:r>
@@ -10615,7 +10551,7 @@
           <w:numId w:val="23"/>
         </w:numPr>
       </w:pPr>
-      <w:bookmarkStart w:id="36" w:name="_Toc436071237"/>
+      <w:bookmarkStart w:id="36" w:name="_Toc436141942"/>
       <w:r>
         <w:t>PROCESSEs</w:t>
       </w:r>
@@ -10644,7 +10580,7 @@
                     </pic:cNvPicPr>
                   </pic:nvPicPr>
                   <pic:blipFill>
-                    <a:blip r:embed="rId29" cstate="print">
+                    <a:blip r:embed="rId28" cstate="print">
                       <a:extLst>
                         <a:ext uri="{28A0092B-C50C-407E-A947-70E740481C1C}">
                           <a14:useLocalDpi xmlns:a14="http://schemas.microsoft.com/office/drawing/2010/main" val="0"/>
@@ -10702,7 +10638,7 @@
       <w:pPr>
         <w:pStyle w:val="Heading2"/>
       </w:pPr>
-      <w:bookmarkStart w:id="37" w:name="_Toc436071238"/>
+      <w:bookmarkStart w:id="37" w:name="_Toc436141943"/>
       <w:r>
         <w:lastRenderedPageBreak/>
         <w:t>C# Application for checking the status of the event</w:t>
@@ -10732,7 +10668,7 @@
         <w:pStyle w:val="Heading3"/>
         <w:jc w:val="both"/>
       </w:pPr>
-      <w:bookmarkStart w:id="38" w:name="_Toc436071239"/>
+      <w:bookmarkStart w:id="38" w:name="_Toc436141944"/>
       <w:r>
         <w:t>Event Information Required</w:t>
       </w:r>
@@ -10818,7 +10754,7 @@
         <w:pStyle w:val="Heading3"/>
         <w:jc w:val="both"/>
       </w:pPr>
-      <w:bookmarkStart w:id="39" w:name="_Toc436071240"/>
+      <w:bookmarkStart w:id="39" w:name="_Toc436141945"/>
       <w:r>
         <w:t>Process Functional Requirements</w:t>
       </w:r>
@@ -11807,7 +11743,7 @@
       <w:pPr>
         <w:pStyle w:val="Heading2"/>
       </w:pPr>
-      <w:bookmarkStart w:id="40" w:name="_Toc436071241"/>
+      <w:bookmarkStart w:id="40" w:name="_Toc436141946"/>
       <w:r>
         <w:t>Pay-Pal Application</w:t>
       </w:r>
@@ -11822,7 +11758,7 @@
         </w:numPr>
         <w:jc w:val="both"/>
       </w:pPr>
-      <w:bookmarkStart w:id="41" w:name="_Toc436071242"/>
+      <w:bookmarkStart w:id="41" w:name="_Toc436141947"/>
       <w:r>
         <w:t>REQUIREMENTS OF PAY-PAL APPLICATION:</w:t>
       </w:r>
@@ -11891,7 +11827,7 @@
         </w:numPr>
         <w:jc w:val="both"/>
       </w:pPr>
-      <w:bookmarkStart w:id="42" w:name="_Toc436071243"/>
+      <w:bookmarkStart w:id="42" w:name="_Toc436141948"/>
       <w:r>
         <w:lastRenderedPageBreak/>
         <w:t>FUNCTIONALITIES:</w:t>
@@ -12291,7 +12227,7 @@
         <w:pStyle w:val="Heading2"/>
         <w:jc w:val="both"/>
       </w:pPr>
-      <w:bookmarkStart w:id="43" w:name="_Toc436071244"/>
+      <w:bookmarkStart w:id="43" w:name="_Toc436141949"/>
       <w:r>
         <w:t>USER INTERFACE DESIGN</w:t>
       </w:r>
@@ -12306,7 +12242,7 @@
         </w:numPr>
         <w:jc w:val="both"/>
       </w:pPr>
-      <w:bookmarkStart w:id="44" w:name="_Toc436071245"/>
+      <w:bookmarkStart w:id="44" w:name="_Toc436141950"/>
       <w:r>
         <w:t>mAIN FORM OF THE APLICATION</w:t>
       </w:r>
@@ -12336,7 +12272,7 @@
                     <pic:cNvPicPr/>
                   </pic:nvPicPr>
                   <pic:blipFill>
-                    <a:blip r:embed="rId30">
+                    <a:blip r:embed="rId29">
                       <a:extLst>
                         <a:ext uri="{28A0092B-C50C-407E-A947-70E740481C1C}">
                           <a14:useLocalDpi xmlns:a14="http://schemas.microsoft.com/office/drawing/2010/main" val="0"/>
@@ -12398,7 +12334,7 @@
         </w:numPr>
         <w:jc w:val="both"/>
       </w:pPr>
-      <w:bookmarkStart w:id="45" w:name="_Toc436071246"/>
+      <w:bookmarkStart w:id="45" w:name="_Toc436141951"/>
       <w:r>
         <w:lastRenderedPageBreak/>
         <w:t>CHECK IN AT THE ENTRANCE OF EVENT</w:t>
@@ -12432,7 +12368,7 @@
                     <pic:cNvPicPr/>
                   </pic:nvPicPr>
                   <pic:blipFill>
-                    <a:blip r:embed="rId31">
+                    <a:blip r:embed="rId30">
                       <a:extLst>
                         <a:ext uri="{28A0092B-C50C-407E-A947-70E740481C1C}">
                           <a14:useLocalDpi xmlns:a14="http://schemas.microsoft.com/office/drawing/2010/main" val="0"/>
@@ -12495,7 +12431,7 @@
           <w:szCs w:val="21"/>
         </w:rPr>
       </w:pPr>
-      <w:bookmarkStart w:id="46" w:name="_Toc436071247"/>
+      <w:bookmarkStart w:id="46" w:name="_Toc436141952"/>
       <w:r>
         <w:rPr>
           <w:rStyle w:val="Heading3Char"/>
@@ -12528,7 +12464,7 @@
                     <pic:cNvPicPr/>
                   </pic:nvPicPr>
                   <pic:blipFill>
-                    <a:blip r:embed="rId32">
+                    <a:blip r:embed="rId31">
                       <a:extLst>
                         <a:ext uri="{28A0092B-C50C-407E-A947-70E740481C1C}">
                           <a14:useLocalDpi xmlns:a14="http://schemas.microsoft.com/office/drawing/2010/main" val="0"/>
@@ -12579,7 +12515,15 @@
         <w:t xml:space="preserve"> </w:t>
       </w:r>
       <w:r>
-        <w:t xml:space="preserve">button to see the list of all inventory. After doing that, they choose the quantity of the item. If they type the same food_id, the quantity will be increase by one. When they click sale, the participant will scan their code and the payment will be done. If the customers would like to receive the invoice. The “Print invoice” is used to do this task. </w:t>
+        <w:t xml:space="preserve">button to see the list of all inventory. After doing that, they choose the quantity of the item. If they type the same </w:t>
+      </w:r>
+      <w:proofErr w:type="spellStart"/>
+      <w:r>
+        <w:t>food_id</w:t>
+      </w:r>
+      <w:proofErr w:type="spellEnd"/>
+      <w:r>
+        <w:t xml:space="preserve">, the quantity will be increase by one. When they click sale, the participant will scan their code and the payment will be done. If the customers would like to receive the invoice. The “Print invoice” is used to do this task. </w:t>
       </w:r>
     </w:p>
     <w:p>
@@ -12591,7 +12535,7 @@
         </w:numPr>
         <w:jc w:val="both"/>
       </w:pPr>
-      <w:bookmarkStart w:id="47" w:name="_Toc436071248"/>
+      <w:bookmarkStart w:id="47" w:name="_Toc436141953"/>
       <w:r>
         <w:rPr>
           <w:rStyle w:val="Heading3Char"/>
@@ -12624,7 +12568,7 @@
                     <pic:cNvPicPr/>
                   </pic:nvPicPr>
                   <pic:blipFill rotWithShape="1">
-                    <a:blip r:embed="rId33"/>
+                    <a:blip r:embed="rId32"/>
                     <a:srcRect l="12039" t="11428" r="32263" b="44572"/>
                     <a:stretch/>
                   </pic:blipFill>
@@ -12677,7 +12621,7 @@
           <w:szCs w:val="21"/>
         </w:rPr>
       </w:pPr>
-      <w:bookmarkStart w:id="48" w:name="_Toc436071249"/>
+      <w:bookmarkStart w:id="48" w:name="_Toc436141954"/>
       <w:r>
         <w:rPr>
           <w:rStyle w:val="Heading3Char"/>
@@ -12717,7 +12661,7 @@
                     <pic:cNvPicPr/>
                   </pic:nvPicPr>
                   <pic:blipFill rotWithShape="1">
-                    <a:blip r:embed="rId34"/>
+                    <a:blip r:embed="rId33"/>
                     <a:srcRect l="11858" t="11112" r="41827" b="48432"/>
                     <a:stretch/>
                   </pic:blipFill>
@@ -12771,7 +12715,7 @@
         </w:numPr>
         <w:jc w:val="both"/>
       </w:pPr>
-      <w:bookmarkStart w:id="49" w:name="_Toc436071250"/>
+      <w:bookmarkStart w:id="49" w:name="_Toc436141955"/>
       <w:r>
         <w:t>Camp Reservation App</w:t>
       </w:r>
@@ -12801,7 +12745,7 @@
                     <pic:cNvPicPr/>
                   </pic:nvPicPr>
                   <pic:blipFill>
-                    <a:blip r:embed="rId35">
+                    <a:blip r:embed="rId34">
                       <a:extLst>
                         <a:ext uri="{28A0092B-C50C-407E-A947-70E740481C1C}">
                           <a14:useLocalDpi xmlns:a14="http://schemas.microsoft.com/office/drawing/2010/main" val="0"/>
@@ -12867,7 +12811,7 @@
         </w:numPr>
         <w:jc w:val="both"/>
       </w:pPr>
-      <w:bookmarkStart w:id="50" w:name="_Toc436071251"/>
+      <w:bookmarkStart w:id="50" w:name="_Toc436141956"/>
       <w:r>
         <w:lastRenderedPageBreak/>
         <w:t>Pay-pal Text file App</w:t>
@@ -12898,7 +12842,7 @@
                     <pic:cNvPicPr/>
                   </pic:nvPicPr>
                   <pic:blipFill>
-                    <a:blip r:embed="rId35">
+                    <a:blip r:embed="rId34">
                       <a:extLst>
                         <a:ext uri="{28A0092B-C50C-407E-A947-70E740481C1C}">
                           <a14:useLocalDpi xmlns:a14="http://schemas.microsoft.com/office/drawing/2010/main" val="0"/>
@@ -12943,7 +12887,7 @@
         </w:numPr>
         <w:jc w:val="both"/>
       </w:pPr>
-      <w:bookmarkStart w:id="51" w:name="_Toc436071252"/>
+      <w:bookmarkStart w:id="51" w:name="_Toc436141957"/>
       <w:r>
         <w:t>Event Status Report App</w:t>
       </w:r>
@@ -12974,7 +12918,7 @@
                     <pic:cNvPicPr/>
                   </pic:nvPicPr>
                   <pic:blipFill>
-                    <a:blip r:embed="rId36">
+                    <a:blip r:embed="rId35">
                       <a:extLst>
                         <a:ext uri="{28A0092B-C50C-407E-A947-70E740481C1C}">
                           <a14:useLocalDpi xmlns:a14="http://schemas.microsoft.com/office/drawing/2010/main" val="0"/>
@@ -13017,7 +12961,7 @@
       <w:pPr>
         <w:pStyle w:val="Heading3"/>
       </w:pPr>
-      <w:bookmarkStart w:id="52" w:name="_Toc436071253"/>
+      <w:bookmarkStart w:id="52" w:name="_Toc436141958"/>
       <w:r>
         <w:lastRenderedPageBreak/>
         <w:t>Updated UID’s design Window applications</w:t>
@@ -13063,7 +13007,7 @@
                     <pic:cNvPicPr/>
                   </pic:nvPicPr>
                   <pic:blipFill>
-                    <a:blip r:embed="rId37">
+                    <a:blip r:embed="rId36">
                       <a:extLst>
                         <a:ext uri="{28A0092B-C50C-407E-A947-70E740481C1C}">
                           <a14:useLocalDpi xmlns:a14="http://schemas.microsoft.com/office/drawing/2010/main" val="0"/>
@@ -13129,7 +13073,7 @@
                     <pic:cNvPicPr/>
                   </pic:nvPicPr>
                   <pic:blipFill>
-                    <a:blip r:embed="rId38">
+                    <a:blip r:embed="rId37">
                       <a:extLst>
                         <a:ext uri="{28A0092B-C50C-407E-A947-70E740481C1C}">
                           <a14:useLocalDpi xmlns:a14="http://schemas.microsoft.com/office/drawing/2010/main" val="0"/>
@@ -13196,7 +13140,7 @@
                     <pic:cNvPicPr/>
                   </pic:nvPicPr>
                   <pic:blipFill>
-                    <a:blip r:embed="rId39">
+                    <a:blip r:embed="rId38">
                       <a:extLst>
                         <a:ext uri="{28A0092B-C50C-407E-A947-70E740481C1C}">
                           <a14:useLocalDpi xmlns:a14="http://schemas.microsoft.com/office/drawing/2010/main" val="0"/>
@@ -13262,7 +13206,7 @@
                     <pic:cNvPicPr/>
                   </pic:nvPicPr>
                   <pic:blipFill>
-                    <a:blip r:embed="rId40">
+                    <a:blip r:embed="rId39">
                       <a:extLst>
                         <a:ext uri="{28A0092B-C50C-407E-A947-70E740481C1C}">
                           <a14:useLocalDpi xmlns:a14="http://schemas.microsoft.com/office/drawing/2010/main" val="0"/>
@@ -13329,7 +13273,7 @@
                     <pic:cNvPicPr/>
                   </pic:nvPicPr>
                   <pic:blipFill>
-                    <a:blip r:embed="rId41">
+                    <a:blip r:embed="rId40">
                       <a:extLst>
                         <a:ext uri="{28A0092B-C50C-407E-A947-70E740481C1C}">
                           <a14:useLocalDpi xmlns:a14="http://schemas.microsoft.com/office/drawing/2010/main" val="0"/>
@@ -13395,7 +13339,7 @@
                     <pic:cNvPicPr/>
                   </pic:nvPicPr>
                   <pic:blipFill>
-                    <a:blip r:embed="rId42">
+                    <a:blip r:embed="rId41">
                       <a:extLst>
                         <a:ext uri="{28A0092B-C50C-407E-A947-70E740481C1C}">
                           <a14:useLocalDpi xmlns:a14="http://schemas.microsoft.com/office/drawing/2010/main" val="0"/>
@@ -13427,7 +13371,7 @@
         <w:pStyle w:val="Heading2"/>
         <w:jc w:val="both"/>
       </w:pPr>
-      <w:bookmarkStart w:id="53" w:name="_Toc436071254"/>
+      <w:bookmarkStart w:id="53" w:name="_Toc436141959"/>
       <w:r>
         <w:lastRenderedPageBreak/>
         <w:t>CLASS DIAGRAM</w:t>
@@ -13438,7 +13382,7 @@
       <w:pPr>
         <w:pStyle w:val="Heading3"/>
       </w:pPr>
-      <w:bookmarkStart w:id="54" w:name="_Toc436071255"/>
+      <w:bookmarkStart w:id="54" w:name="_Toc436141960"/>
       <w:r>
         <w:t>Class diagram for basic</w:t>
       </w:r>
@@ -13468,7 +13412,7 @@
                     <pic:cNvPicPr/>
                   </pic:nvPicPr>
                   <pic:blipFill>
-                    <a:blip r:embed="rId43" cstate="print">
+                    <a:blip r:embed="rId42" cstate="print">
                       <a:extLst>
                         <a:ext uri="{28A0092B-C50C-407E-A947-70E740481C1C}">
                           <a14:useLocalDpi xmlns:a14="http://schemas.microsoft.com/office/drawing/2010/main" val="0"/>
@@ -13605,7 +13549,7 @@
       <w:pPr>
         <w:pStyle w:val="Heading3"/>
       </w:pPr>
-      <w:bookmarkStart w:id="55" w:name="_Toc436071256"/>
+      <w:bookmarkStart w:id="55" w:name="_Toc436141961"/>
       <w:r>
         <w:t>Class diagram for connecting with database and work on the list of objects</w:t>
       </w:r>
@@ -13637,7 +13581,7 @@
                     </pic:cNvPicPr>
                   </pic:nvPicPr>
                   <pic:blipFill>
-                    <a:blip r:embed="rId44">
+                    <a:blip r:embed="rId43">
                       <a:extLst>
                         <a:ext uri="{28A0092B-C50C-407E-A947-70E740481C1C}">
                           <a14:useLocalDpi xmlns:a14="http://schemas.microsoft.com/office/drawing/2010/main" val="0"/>
@@ -13671,7 +13615,15 @@
         <w:t xml:space="preserve">DataHelper class </w:t>
       </w:r>
       <w:r>
-        <w:t>is responsible for establishing the connection to the database. DataHelper is the base class for all of AccountDataHelper, GroupDataHelper, CampDataHelper, CampResDataHelper, ItemDataHelper, InvoiceDataHelper, Item_InvoiceDataHelper</w:t>
+        <w:t xml:space="preserve">is responsible for establishing the connection to the database. DataHelper is the base class for all of AccountDataHelper, GroupDataHelper, CampDataHelper, CampResDataHelper, ItemDataHelper, InvoiceDataHelper, </w:t>
+      </w:r>
+      <w:proofErr w:type="gramStart"/>
+      <w:r>
+        <w:t>Item</w:t>
+      </w:r>
+      <w:proofErr w:type="gramEnd"/>
+      <w:r>
+        <w:t>_InvoiceDataHelper</w:t>
       </w:r>
       <w:r>
         <w:t xml:space="preserve">. These classes have a role to work with database, getting or modifying the table corresponding to the table in database. </w:t>
@@ -13910,7 +13862,7 @@
                     <pic:cNvPicPr/>
                   </pic:nvPicPr>
                   <pic:blipFill>
-                    <a:blip r:embed="rId45"/>
+                    <a:blip r:embed="rId44"/>
                     <a:stretch>
                       <a:fillRect/>
                     </a:stretch>
@@ -14158,7 +14110,7 @@
                     </pic:cNvPicPr>
                   </pic:nvPicPr>
                   <pic:blipFill>
-                    <a:blip r:embed="rId46">
+                    <a:blip r:embed="rId45">
                       <a:extLst>
                         <a:ext uri="{28A0092B-C50C-407E-A947-70E740481C1C}">
                           <a14:useLocalDpi xmlns:a14="http://schemas.microsoft.com/office/drawing/2010/main" val="0"/>
@@ -14323,7 +14275,7 @@
                     </pic:cNvPicPr>
                   </pic:nvPicPr>
                   <pic:blipFill>
-                    <a:blip r:embed="rId47">
+                    <a:blip r:embed="rId46">
                       <a:extLst>
                         <a:ext uri="{28A0092B-C50C-407E-A947-70E740481C1C}">
                           <a14:useLocalDpi xmlns:a14="http://schemas.microsoft.com/office/drawing/2010/main" val="0"/>
@@ -14486,7 +14438,15 @@
         <w:t xml:space="preserve"> class</w:t>
       </w:r>
       <w:r>
-        <w:t xml:space="preserve">. Item class is the base class for Meterial class. For this reason, this class is work with 2 tables, which are Food and Material. </w:t>
+        <w:t xml:space="preserve">. Item class is the base class for </w:t>
+      </w:r>
+      <w:proofErr w:type="spellStart"/>
+      <w:r>
+        <w:t>Meterial</w:t>
+      </w:r>
+      <w:proofErr w:type="spellEnd"/>
+      <w:r>
+        <w:t xml:space="preserve"> class. For this reason, this class is work with 2 tables, which are Food and Material. </w:t>
       </w:r>
     </w:p>
     <w:p>
@@ -14515,7 +14475,7 @@
                     </pic:cNvPicPr>
                   </pic:nvPicPr>
                   <pic:blipFill>
-                    <a:blip r:embed="rId48">
+                    <a:blip r:embed="rId47">
                       <a:extLst>
                         <a:ext uri="{28A0092B-C50C-407E-A947-70E740481C1C}">
                           <a14:useLocalDpi xmlns:a14="http://schemas.microsoft.com/office/drawing/2010/main" val="0"/>
@@ -14831,7 +14791,7 @@
                     </pic:cNvPicPr>
                   </pic:nvPicPr>
                   <pic:blipFill>
-                    <a:blip r:embed="rId49">
+                    <a:blip r:embed="rId48">
                       <a:extLst>
                         <a:ext uri="{28A0092B-C50C-407E-A947-70E740481C1C}">
                           <a14:useLocalDpi xmlns:a14="http://schemas.microsoft.com/office/drawing/2010/main" val="0"/>
@@ -15114,7 +15074,7 @@
                     </pic:cNvPicPr>
                   </pic:nvPicPr>
                   <pic:blipFill>
-                    <a:blip r:embed="rId50">
+                    <a:blip r:embed="rId49">
                       <a:extLst>
                         <a:ext uri="{28A0092B-C50C-407E-A947-70E740481C1C}">
                           <a14:useLocalDpi xmlns:a14="http://schemas.microsoft.com/office/drawing/2010/main" val="0"/>
@@ -15346,6 +15306,7 @@
           <w:numId w:val="29"/>
         </w:numPr>
       </w:pPr>
+      <w:proofErr w:type="spellStart"/>
       <w:r>
         <w:rPr>
           <w:b/>
@@ -15364,6 +15325,7 @@
         </w:rPr>
         <w:t>l</w:t>
       </w:r>
+      <w:proofErr w:type="spellEnd"/>
       <w:r>
         <w:t>: this method should be used to create an object of Item_Invoice and add this one to the table F_Invoice in database</w:t>
       </w:r>
@@ -15372,7 +15334,7 @@
       <w:pPr>
         <w:pStyle w:val="Heading3"/>
       </w:pPr>
-      <w:bookmarkStart w:id="56" w:name="_Toc436071257"/>
+      <w:bookmarkStart w:id="56" w:name="_Toc436141962"/>
       <w:r>
         <w:lastRenderedPageBreak/>
         <w:t>Updated the classes diagram</w:t>
@@ -15387,13 +15349,14 @@
       </w:pPr>
       <w:r>
         <w:rPr>
+          <w:b/>
           <w:noProof/>
         </w:rPr>
         <w:drawing>
-          <wp:inline distT="0" distB="0" distL="0" distR="0" wp14:anchorId="38978F21" wp14:editId="295AB2D7">
-            <wp:extent cx="5943600" cy="6497955"/>
+          <wp:inline distT="0" distB="0" distL="0" distR="0">
+            <wp:extent cx="5943600" cy="6463665"/>
             <wp:effectExtent l="0" t="0" r="0" b="0"/>
-            <wp:docPr id="45" name="Picture 45"/>
+            <wp:docPr id="52" name="Picture 52"/>
             <wp:cNvGraphicFramePr>
               <a:graphicFrameLocks xmlns:a="http://schemas.openxmlformats.org/drawingml/2006/main" noChangeAspect="1"/>
             </wp:cNvGraphicFramePr>
@@ -15401,11 +15364,11 @@
               <a:graphicData uri="http://schemas.openxmlformats.org/drawingml/2006/picture">
                 <pic:pic xmlns:pic="http://schemas.openxmlformats.org/drawingml/2006/picture">
                   <pic:nvPicPr>
-                    <pic:cNvPr id="45" name="ClassDiagram_BaseObject1.1.png"/>
+                    <pic:cNvPr id="52" name="ClassDiagram_BaseObject1.1.png"/>
                     <pic:cNvPicPr/>
                   </pic:nvPicPr>
                   <pic:blipFill>
-                    <a:blip r:embed="rId51" cstate="print">
+                    <a:blip r:embed="rId50" cstate="print">
                       <a:extLst>
                         <a:ext uri="{28A0092B-C50C-407E-A947-70E740481C1C}">
                           <a14:useLocalDpi xmlns:a14="http://schemas.microsoft.com/office/drawing/2010/main" val="0"/>
@@ -15419,7 +15382,7 @@
                   <pic:spPr>
                     <a:xfrm>
                       <a:off x="0" y="0"/>
-                      <a:ext cx="5943600" cy="6497955"/>
+                      <a:ext cx="5943600" cy="6463665"/>
                     </a:xfrm>
                     <a:prstGeom prst="rect">
                       <a:avLst/>
@@ -15446,21 +15409,80 @@
         <w:t xml:space="preserve">re as well. Instead of, the inheritance will be implemented </w:t>
       </w:r>
       <w:r>
-        <w:t>in Material_Invoice_Items class, which is inherited for Invoice_Items class.</w:t>
+        <w:t xml:space="preserve">in </w:t>
+      </w:r>
+      <w:proofErr w:type="spellStart"/>
+      <w:r>
+        <w:t>Material_Invoice_Items</w:t>
+      </w:r>
+      <w:proofErr w:type="spellEnd"/>
+      <w:r>
+        <w:t xml:space="preserve"> class, which is inherited for Invoice_Items class.</w:t>
+      </w:r>
+    </w:p>
+    <w:p>
+      <w:r>
+        <w:t xml:space="preserve">Second change is that the type of RFID – it becomes type STRING instead of INT. Therefore, some methods relating to the RFID will be changed. </w:t>
       </w:r>
     </w:p>
     <w:p>
       <w:pPr>
         <w:pStyle w:val="ListParagraph"/>
       </w:pPr>
-    </w:p>
+      <w:r>
+        <w:rPr>
+          <w:b/>
+        </w:rPr>
+        <w:lastRenderedPageBreak/>
+        <w:drawing>
+          <wp:inline distT="0" distB="0" distL="0" distR="0" wp14:anchorId="5E751A5E" wp14:editId="4D817DA3">
+            <wp:extent cx="5943600" cy="1816735"/>
+            <wp:effectExtent l="0" t="0" r="0" b="0"/>
+            <wp:docPr id="51" name="Picture 51"/>
+            <wp:cNvGraphicFramePr>
+              <a:graphicFrameLocks xmlns:a="http://schemas.openxmlformats.org/drawingml/2006/main" noChangeAspect="1"/>
+            </wp:cNvGraphicFramePr>
+            <a:graphic xmlns:a="http://schemas.openxmlformats.org/drawingml/2006/main">
+              <a:graphicData uri="http://schemas.openxmlformats.org/drawingml/2006/picture">
+                <pic:pic xmlns:pic="http://schemas.openxmlformats.org/drawingml/2006/picture">
+                  <pic:nvPicPr>
+                    <pic:cNvPr id="1" name=""/>
+                    <pic:cNvPicPr/>
+                  </pic:nvPicPr>
+                  <pic:blipFill>
+                    <a:blip r:embed="rId51"/>
+                    <a:stretch>
+                      <a:fillRect/>
+                    </a:stretch>
+                  </pic:blipFill>
+                  <pic:spPr>
+                    <a:xfrm>
+                      <a:off x="0" y="0"/>
+                      <a:ext cx="5943600" cy="1816735"/>
+                    </a:xfrm>
+                    <a:prstGeom prst="rect">
+                      <a:avLst/>
+                    </a:prstGeom>
+                  </pic:spPr>
+                </pic:pic>
+              </a:graphicData>
+            </a:graphic>
+          </wp:inline>
+        </w:drawing>
+      </w:r>
+    </w:p>
+    <w:p>
+      <w:r>
+        <w:br w:type="page"/>
+      </w:r>
+    </w:p>
+    <w:p/>
     <w:p>
       <w:pPr>
         <w:pStyle w:val="Heading1"/>
       </w:pPr>
-      <w:bookmarkStart w:id="57" w:name="_Toc436071258"/>
-      <w:r>
-        <w:lastRenderedPageBreak/>
+      <w:bookmarkStart w:id="57" w:name="_Toc436141963"/>
+      <w:r>
         <w:t>Chapter 4</w:t>
       </w:r>
       <w:bookmarkEnd w:id="57"/>
@@ -15469,7 +15491,7 @@
       <w:pPr>
         <w:pStyle w:val="Heading1"/>
       </w:pPr>
-      <w:bookmarkStart w:id="58" w:name="_Toc436071259"/>
+      <w:bookmarkStart w:id="58" w:name="_Toc436141964"/>
       <w:r>
         <w:t>DATABASE DEISGN</w:t>
       </w:r>
@@ -15482,7 +15504,7 @@
           <w:lang w:val="en-GB"/>
         </w:rPr>
       </w:pPr>
-      <w:bookmarkStart w:id="59" w:name="_Toc436071260"/>
+      <w:bookmarkStart w:id="59" w:name="_Toc436141965"/>
       <w:r>
         <w:t>ERD Model for database design</w:t>
       </w:r>
@@ -15520,7 +15542,7 @@
           <w:noProof/>
         </w:rPr>
       </w:pPr>
-      <w:bookmarkStart w:id="60" w:name="_Toc436071261"/>
+      <w:bookmarkStart w:id="60" w:name="_Toc436141966"/>
       <w:r>
         <w:rPr>
           <w:noProof/>
@@ -15589,7 +15611,7 @@
       <w:pPr>
         <w:pStyle w:val="Heading2"/>
       </w:pPr>
-      <w:bookmarkStart w:id="61" w:name="_Toc436071262"/>
+      <w:bookmarkStart w:id="61" w:name="_Toc436141967"/>
       <w:r>
         <w:lastRenderedPageBreak/>
         <w:t>Updating the database</w:t>
@@ -15662,7 +15684,7 @@
       <w:pPr>
         <w:pStyle w:val="Heading2"/>
       </w:pPr>
-      <w:bookmarkStart w:id="62" w:name="_Toc436071263"/>
+      <w:bookmarkStart w:id="62" w:name="_Toc436141968"/>
       <w:r>
         <w:t>ERD documentation:</w:t>
       </w:r>
@@ -15720,14 +15742,46 @@
         <w:jc w:val="both"/>
       </w:pPr>
       <w:r>
-        <w:t xml:space="preserve">The last component of the database design is the borrowing/loaning materials during the event. This component is devised on a similar construction as the food and drink component. The only difference in this case is that there is additional information about the start and end date in the m_invoice entity. The m_invoice entity, similar to the f_invoice entity, has an intersection table between itself and the material table. The intersection table is used in this case as can borrow more than one material at a time. One can identify which person has taken what material by viewing the chain of relation between event-account, m_invoice, material_invoice and material.    </w:t>
+        <w:t xml:space="preserve">The last component of the database design is the borrowing/loaning materials during the event. This component is devised on a similar construction as the food and drink component. The only difference in this case is that there is additional information about the start and end date in the </w:t>
+      </w:r>
+      <w:proofErr w:type="spellStart"/>
+      <w:r>
+        <w:t>m_invoice</w:t>
+      </w:r>
+      <w:proofErr w:type="spellEnd"/>
+      <w:r>
+        <w:t xml:space="preserve"> entity. The </w:t>
+      </w:r>
+      <w:proofErr w:type="spellStart"/>
+      <w:r>
+        <w:t>m_invoice</w:t>
+      </w:r>
+      <w:proofErr w:type="spellEnd"/>
+      <w:r>
+        <w:t xml:space="preserve"> entity, similar to the f_invoice entity, has an intersection table between itself and the material table. The intersection table is used in this case as can borrow more than one material at a time. One can identify which person has taken what material by viewing the chain of relation between event-account, </w:t>
+      </w:r>
+      <w:proofErr w:type="spellStart"/>
+      <w:r>
+        <w:t>m_invoice</w:t>
+      </w:r>
+      <w:proofErr w:type="spellEnd"/>
+      <w:r>
+        <w:t xml:space="preserve">, </w:t>
+      </w:r>
+      <w:proofErr w:type="spellStart"/>
+      <w:r>
+        <w:t>material_invoice</w:t>
+      </w:r>
+      <w:proofErr w:type="spellEnd"/>
+      <w:r>
+        <w:t xml:space="preserve"> and material.    </w:t>
       </w:r>
     </w:p>
     <w:p>
       <w:pPr>
         <w:pStyle w:val="Heading2"/>
       </w:pPr>
-      <w:bookmarkStart w:id="63" w:name="_Toc436071264"/>
+      <w:bookmarkStart w:id="63" w:name="_Toc436141969"/>
       <w:r>
         <w:lastRenderedPageBreak/>
         <w:t>Updating the database – Version 3</w:t>
@@ -15842,7 +15896,7 @@
           <w:tab w:val="center" w:pos="4680"/>
         </w:tabs>
       </w:pPr>
-      <w:bookmarkStart w:id="64" w:name="_Toc436071265"/>
+      <w:bookmarkStart w:id="64" w:name="_Toc436141970"/>
       <w:r>
         <w:lastRenderedPageBreak/>
         <w:t>Updating the database – Version 4</w:t>
@@ -15850,13 +15904,6 @@
       <w:bookmarkEnd w:id="64"/>
     </w:p>
     <w:p>
-      <w:pPr>
-        <w:pStyle w:val="Heading2"/>
-        <w:tabs>
-          <w:tab w:val="center" w:pos="4680"/>
-        </w:tabs>
-      </w:pPr>
-      <w:bookmarkStart w:id="65" w:name="_Toc436071266"/>
       <w:r>
         <w:rPr>
           <w:noProof/>
@@ -15865,7 +15912,7 @@
           <wp:inline distT="0" distB="0" distL="0" distR="0">
             <wp:extent cx="5943600" cy="4542155"/>
             <wp:effectExtent l="0" t="0" r="0" b="0"/>
-            <wp:docPr id="42" name="Picture 42"/>
+            <wp:docPr id="48" name="Picture 48"/>
             <wp:cNvGraphicFramePr>
               <a:graphicFrameLocks xmlns:a="http://schemas.openxmlformats.org/drawingml/2006/main" noChangeAspect="1"/>
             </wp:cNvGraphicFramePr>
@@ -15873,11 +15920,11 @@
               <a:graphicData uri="http://schemas.openxmlformats.org/drawingml/2006/picture">
                 <pic:pic xmlns:pic="http://schemas.openxmlformats.org/drawingml/2006/picture">
                   <pic:nvPicPr>
-                    <pic:cNvPr id="42" name="ERD_V7.png"/>
+                    <pic:cNvPr id="48" name="ERD_V7_1.png"/>
                     <pic:cNvPicPr/>
                   </pic:nvPicPr>
                   <pic:blipFill>
-                    <a:blip r:embed="rId8">
+                    <a:blip r:embed="rId55">
                       <a:extLst>
                         <a:ext uri="{28A0092B-C50C-407E-A947-70E740481C1C}">
                           <a14:useLocalDpi xmlns:a14="http://schemas.microsoft.com/office/drawing/2010/main" val="0"/>
@@ -15903,15 +15950,25 @@
           </wp:inline>
         </w:drawing>
       </w:r>
-      <w:bookmarkEnd w:id="65"/>
-    </w:p>
-    <w:p>
-      <w:r>
-        <w:t>The return date for each of individual items is different, so it should be placed in the MATERIAL_INVOICE (the association table between material entity and their invoice).</w:t>
+    </w:p>
+    <w:p>
+      <w:r>
+        <w:t>The return date for each of individual items is different, so it should be plac</w:t>
+      </w:r>
+      <w:r>
+        <w:t xml:space="preserve">ed in the MATERIAL_INVOICE (the </w:t>
+      </w:r>
+      <w:r>
+        <w:t>association table between material entity and their invoice).</w:t>
+      </w:r>
+    </w:p>
+    <w:p>
+      <w:r>
+        <w:t>The RFID field should be a type of CHAR. It’s changed following the RFID device provided by RFID.</w:t>
       </w:r>
     </w:p>
     <w:sectPr>
-      <w:footerReference w:type="default" r:id="rId55"/>
+      <w:footerReference w:type="default" r:id="rId56"/>
       <w:pgSz w:w="12240" w:h="15840"/>
       <w:pgMar w:top="1440" w:right="1440" w:bottom="1440" w:left="1440" w:header="720" w:footer="720" w:gutter="0"/>
       <w:cols w:space="720"/>
@@ -15968,7 +16025,7 @@
       <w:rPr>
         <w:noProof/>
       </w:rPr>
-      <w:t>1</w:t>
+      <w:t>4</w:t>
     </w:r>
     <w:r>
       <w:fldChar w:fldCharType="end"/>
@@ -16028,7 +16085,7 @@
         <v:path o:extrusionok="f" gradientshapeok="t" o:connecttype="rect"/>
         <o:lock v:ext="edit" aspectratio="t"/>
       </v:shapetype>
-      <v:shape id="_x0000_i1027" type="#_x0000_t75" style="width:11.35pt;height:11.35pt" o:bullet="t">
+      <v:shape id="_x0000_i1030" type="#_x0000_t75" style="width:11.35pt;height:11.35pt" o:bullet="t">
         <v:imagedata r:id="rId1" o:title="mso1F9F"/>
       </v:shape>
     </w:pict>
@@ -20961,7 +21018,7 @@
 </file>
 
 <file path=customXml/itemProps1.xml><?xml version="1.0" encoding="utf-8"?>
-<ds:datastoreItem xmlns:ds="http://schemas.openxmlformats.org/officeDocument/2006/customXml" ds:itemID="{CB2028DC-8395-42AB-A0BF-A2A3CB855B07}">
+<ds:datastoreItem xmlns:ds="http://schemas.openxmlformats.org/officeDocument/2006/customXml" ds:itemID="{FFE72FEA-E354-4442-8F5A-6268FB0532DB}">
   <ds:schemaRefs>
     <ds:schemaRef ds:uri="http://schemas.openxmlformats.org/officeDocument/2006/bibliography"/>
   </ds:schemaRefs>

</xml_diff>

<commit_message>
Changed food and loaning materials functionalities.
</commit_message>
<xml_diff>
--- a/Documents/SetUpDocument.docx
+++ b/Documents/SetUpDocument.docx
@@ -216,12 +216,7 @@
             </w:rPr>
           </w:pPr>
           <w:r>
-            <w:t>Table of Conten</w:t>
-          </w:r>
-          <w:bookmarkStart w:id="1" w:name="_GoBack"/>
-          <w:bookmarkEnd w:id="1"/>
-          <w:r>
-            <w:t>ts</w:t>
+            <w:t>Table of Contents</w:t>
           </w:r>
           <w:r>
             <w:rPr>
@@ -5184,12 +5179,12 @@
       <w:r>
         <w:br w:type="page"/>
       </w:r>
-      <w:bookmarkStart w:id="2" w:name="_Toc436141908"/>
+      <w:bookmarkStart w:id="1" w:name="_Toc436141908"/>
       <w:r>
         <w:lastRenderedPageBreak/>
         <w:t>Preface</w:t>
       </w:r>
-      <w:bookmarkEnd w:id="2"/>
+      <w:bookmarkEnd w:id="1"/>
     </w:p>
     <w:p>
       <w:r>
@@ -5240,22 +5235,22 @@
       <w:pPr>
         <w:pStyle w:val="Heading1"/>
       </w:pPr>
-      <w:bookmarkStart w:id="3" w:name="_Toc436141909"/>
+      <w:bookmarkStart w:id="2" w:name="_Toc436141909"/>
       <w:r>
         <w:lastRenderedPageBreak/>
         <w:t>Chapter 1:</w:t>
       </w:r>
+      <w:bookmarkEnd w:id="2"/>
+    </w:p>
+    <w:p>
+      <w:pPr>
+        <w:pStyle w:val="Heading1"/>
+      </w:pPr>
+      <w:bookmarkStart w:id="3" w:name="_Toc436141910"/>
+      <w:r>
+        <w:t>PROCESSES</w:t>
+      </w:r>
       <w:bookmarkEnd w:id="3"/>
-    </w:p>
-    <w:p>
-      <w:pPr>
-        <w:pStyle w:val="Heading1"/>
-      </w:pPr>
-      <w:bookmarkStart w:id="4" w:name="_Toc436141910"/>
-      <w:r>
-        <w:t>PROCESSES</w:t>
-      </w:r>
-      <w:bookmarkEnd w:id="4"/>
     </w:p>
     <w:p>
       <w:pPr>
@@ -5273,11 +5268,11 @@
           <w:numId w:val="25"/>
         </w:numPr>
       </w:pPr>
-      <w:bookmarkStart w:id="5" w:name="_Toc436141911"/>
+      <w:bookmarkStart w:id="4" w:name="_Toc436141911"/>
       <w:r>
         <w:t>Registration:</w:t>
       </w:r>
-      <w:bookmarkEnd w:id="5"/>
+      <w:bookmarkEnd w:id="4"/>
       <w:r>
         <w:t xml:space="preserve"> </w:t>
       </w:r>
@@ -5298,11 +5293,11 @@
           <w:numId w:val="25"/>
         </w:numPr>
       </w:pPr>
-      <w:bookmarkStart w:id="6" w:name="_Toc436141912"/>
+      <w:bookmarkStart w:id="5" w:name="_Toc436141912"/>
       <w:r>
         <w:t>Payment:</w:t>
       </w:r>
-      <w:bookmarkEnd w:id="6"/>
+      <w:bookmarkEnd w:id="5"/>
       <w:r>
         <w:t xml:space="preserve"> </w:t>
       </w:r>
@@ -5323,11 +5318,11 @@
           <w:numId w:val="25"/>
         </w:numPr>
       </w:pPr>
-      <w:bookmarkStart w:id="7" w:name="_Toc436141913"/>
+      <w:bookmarkStart w:id="6" w:name="_Toc436141913"/>
       <w:r>
         <w:t>Camp Reservation:</w:t>
       </w:r>
-      <w:bookmarkEnd w:id="7"/>
+      <w:bookmarkEnd w:id="6"/>
       <w:r>
         <w:t xml:space="preserve"> </w:t>
       </w:r>
@@ -5355,12 +5350,12 @@
         </w:numPr>
         <w:jc w:val="both"/>
       </w:pPr>
-      <w:bookmarkStart w:id="8" w:name="_Toc436141914"/>
+      <w:bookmarkStart w:id="7" w:name="_Toc436141914"/>
       <w:r>
         <w:lastRenderedPageBreak/>
         <w:t>Entrance to Event:</w:t>
       </w:r>
-      <w:bookmarkEnd w:id="8"/>
+      <w:bookmarkEnd w:id="7"/>
     </w:p>
     <w:p>
       <w:pPr>
@@ -5384,11 +5379,11 @@
           <w:numId w:val="25"/>
         </w:numPr>
       </w:pPr>
-      <w:bookmarkStart w:id="9" w:name="_Toc436141915"/>
+      <w:bookmarkStart w:id="8" w:name="_Toc436141915"/>
       <w:r>
         <w:t>Camp Entrance:</w:t>
       </w:r>
-      <w:bookmarkEnd w:id="9"/>
+      <w:bookmarkEnd w:id="8"/>
       <w:r>
         <w:t xml:space="preserve"> </w:t>
       </w:r>
@@ -5412,11 +5407,11 @@
           <w:numId w:val="25"/>
         </w:numPr>
       </w:pPr>
-      <w:bookmarkStart w:id="10" w:name="_Toc436141916"/>
+      <w:bookmarkStart w:id="9" w:name="_Toc436141916"/>
       <w:r>
         <w:t>Purchasing Drinks/Food:</w:t>
       </w:r>
-      <w:bookmarkEnd w:id="10"/>
+      <w:bookmarkEnd w:id="9"/>
     </w:p>
     <w:p>
       <w:pPr>
@@ -5434,11 +5429,11 @@
           <w:numId w:val="25"/>
         </w:numPr>
       </w:pPr>
-      <w:bookmarkStart w:id="11" w:name="_Toc436141917"/>
+      <w:bookmarkStart w:id="10" w:name="_Toc436141917"/>
       <w:r>
         <w:t>Loan Material:</w:t>
       </w:r>
-      <w:bookmarkEnd w:id="11"/>
+      <w:bookmarkEnd w:id="10"/>
     </w:p>
     <w:p>
       <w:pPr>
@@ -5458,7 +5453,7 @@
       <w:pPr>
         <w:pStyle w:val="Heading1"/>
       </w:pPr>
-      <w:bookmarkStart w:id="12" w:name="_Toc436141918"/>
+      <w:bookmarkStart w:id="11" w:name="_Toc436141918"/>
       <w:r>
         <w:lastRenderedPageBreak/>
         <w:t>Chapter 2</w:t>
@@ -5466,39 +5461,39 @@
       <w:r>
         <w:t>:</w:t>
       </w:r>
+      <w:bookmarkEnd w:id="11"/>
+    </w:p>
+    <w:p>
+      <w:pPr>
+        <w:pStyle w:val="Heading1"/>
+      </w:pPr>
+      <w:bookmarkStart w:id="12" w:name="_Toc436141919"/>
+      <w:r>
+        <w:t>WEBSITE DESIGN</w:t>
+      </w:r>
       <w:bookmarkEnd w:id="12"/>
     </w:p>
     <w:p>
       <w:pPr>
-        <w:pStyle w:val="Heading1"/>
-      </w:pPr>
-      <w:bookmarkStart w:id="13" w:name="_Toc436141919"/>
-      <w:r>
-        <w:t>WEBSITE DESIGN</w:t>
+        <w:pStyle w:val="Heading2"/>
+      </w:pPr>
+      <w:bookmarkStart w:id="13" w:name="_Toc436141920"/>
+      <w:r>
+        <w:t>Requirements</w:t>
+      </w:r>
+      <w:r>
+        <w:t xml:space="preserve"> and noticeable points </w:t>
+      </w:r>
+      <w:r>
+        <w:t xml:space="preserve">for </w:t>
+      </w:r>
+      <w:r>
+        <w:t>the w</w:t>
+      </w:r>
+      <w:r>
+        <w:t>ebsite:</w:t>
       </w:r>
       <w:bookmarkEnd w:id="13"/>
-    </w:p>
-    <w:p>
-      <w:pPr>
-        <w:pStyle w:val="Heading2"/>
-      </w:pPr>
-      <w:bookmarkStart w:id="14" w:name="_Toc436141920"/>
-      <w:r>
-        <w:t>Requirements</w:t>
-      </w:r>
-      <w:r>
-        <w:t xml:space="preserve"> and noticeable points </w:t>
-      </w:r>
-      <w:r>
-        <w:t xml:space="preserve">for </w:t>
-      </w:r>
-      <w:r>
-        <w:t>the w</w:t>
-      </w:r>
-      <w:r>
-        <w:t>ebsite:</w:t>
-      </w:r>
-      <w:bookmarkEnd w:id="14"/>
     </w:p>
     <w:p>
       <w:pPr>
@@ -5643,11 +5638,11 @@
       <w:pPr>
         <w:pStyle w:val="Heading2"/>
       </w:pPr>
-      <w:bookmarkStart w:id="15" w:name="_Toc436141921"/>
+      <w:bookmarkStart w:id="14" w:name="_Toc436141921"/>
       <w:r>
         <w:t>Site map</w:t>
       </w:r>
-      <w:bookmarkEnd w:id="15"/>
+      <w:bookmarkEnd w:id="14"/>
     </w:p>
     <w:p>
       <w:r>
@@ -5707,11 +5702,11 @@
       <w:pPr>
         <w:pStyle w:val="Heading2"/>
       </w:pPr>
-      <w:bookmarkStart w:id="16" w:name="_Toc436141922"/>
+      <w:bookmarkStart w:id="15" w:name="_Toc436141922"/>
       <w:r>
         <w:t>Wireframe and description for website:</w:t>
       </w:r>
-      <w:bookmarkEnd w:id="16"/>
+      <w:bookmarkEnd w:id="15"/>
     </w:p>
     <w:p>
       <w:pPr>
@@ -8242,7 +8237,7 @@
       <w:pPr>
         <w:pStyle w:val="Heading2"/>
       </w:pPr>
-      <w:bookmarkStart w:id="17" w:name="_Toc436141923"/>
+      <w:bookmarkStart w:id="16" w:name="_Toc436141923"/>
       <w:r>
         <w:lastRenderedPageBreak/>
         <w:t>Visual design</w:t>
@@ -8250,7 +8245,7 @@
       <w:r>
         <w:t xml:space="preserve"> for registration on website:</w:t>
       </w:r>
-      <w:bookmarkEnd w:id="17"/>
+      <w:bookmarkEnd w:id="16"/>
     </w:p>
     <w:p>
       <w:r>
@@ -8525,7 +8520,7 @@
       <w:pPr>
         <w:pStyle w:val="Heading1"/>
       </w:pPr>
-      <w:bookmarkStart w:id="18" w:name="_Toc436141924"/>
+      <w:bookmarkStart w:id="17" w:name="_Toc436141924"/>
       <w:r>
         <w:lastRenderedPageBreak/>
         <w:t>Chapter 3</w:t>
@@ -8533,30 +8528,30 @@
       <w:r>
         <w:t>:</w:t>
       </w:r>
+      <w:bookmarkEnd w:id="17"/>
+    </w:p>
+    <w:p>
+      <w:pPr>
+        <w:pStyle w:val="Heading1"/>
+      </w:pPr>
+      <w:bookmarkStart w:id="18" w:name="_Toc436141925"/>
+      <w:r>
+        <w:t xml:space="preserve">WINDOW </w:t>
+      </w:r>
+      <w:r>
+        <w:t>APPLICATION DESIGN</w:t>
+      </w:r>
       <w:bookmarkEnd w:id="18"/>
     </w:p>
     <w:p>
       <w:pPr>
-        <w:pStyle w:val="Heading1"/>
-      </w:pPr>
-      <w:bookmarkStart w:id="19" w:name="_Toc436141925"/>
-      <w:r>
-        <w:t xml:space="preserve">WINDOW </w:t>
-      </w:r>
-      <w:r>
-        <w:t>APPLICATION DESIGN</w:t>
+        <w:pStyle w:val="Heading2"/>
+      </w:pPr>
+      <w:bookmarkStart w:id="19" w:name="_Toc436141926"/>
+      <w:r>
+        <w:t>The application is used at the entrance of the events</w:t>
       </w:r>
       <w:bookmarkEnd w:id="19"/>
-    </w:p>
-    <w:p>
-      <w:pPr>
-        <w:pStyle w:val="Heading2"/>
-      </w:pPr>
-      <w:bookmarkStart w:id="20" w:name="_Toc436141926"/>
-      <w:r>
-        <w:t>The application is used at the entrance of the events</w:t>
-      </w:r>
-      <w:bookmarkEnd w:id="20"/>
     </w:p>
     <w:p>
       <w:pPr>
@@ -8566,14 +8561,14 @@
           <w:numId w:val="13"/>
         </w:numPr>
       </w:pPr>
-      <w:bookmarkStart w:id="21" w:name="_Toc436141927"/>
+      <w:bookmarkStart w:id="20" w:name="_Toc436141927"/>
       <w:r>
         <w:t xml:space="preserve">The </w:t>
       </w:r>
       <w:r>
         <w:t>requirements of entrance application</w:t>
       </w:r>
-      <w:bookmarkEnd w:id="21"/>
+      <w:bookmarkEnd w:id="20"/>
     </w:p>
     <w:p>
       <w:pPr>
@@ -8599,11 +8594,11 @@
           <w:numId w:val="13"/>
         </w:numPr>
       </w:pPr>
-      <w:bookmarkStart w:id="22" w:name="_Toc436141928"/>
+      <w:bookmarkStart w:id="21" w:name="_Toc436141928"/>
       <w:r>
         <w:t>FUNCTIONALITIES</w:t>
       </w:r>
-      <w:bookmarkEnd w:id="22"/>
+      <w:bookmarkEnd w:id="21"/>
     </w:p>
     <w:p>
       <w:pPr>
@@ -9005,11 +9000,11 @@
           <w:numId w:val="13"/>
         </w:numPr>
       </w:pPr>
-      <w:bookmarkStart w:id="23" w:name="_Toc436141929"/>
+      <w:bookmarkStart w:id="22" w:name="_Toc436141929"/>
       <w:r>
         <w:t>PROCESSEs</w:t>
       </w:r>
-      <w:bookmarkEnd w:id="23"/>
+      <w:bookmarkEnd w:id="22"/>
     </w:p>
     <w:p>
       <w:r>
@@ -9085,11 +9080,11 @@
         </w:numPr>
         <w:jc w:val="both"/>
       </w:pPr>
-      <w:bookmarkStart w:id="24" w:name="_Toc436141930"/>
+      <w:bookmarkStart w:id="23" w:name="_Toc436141930"/>
       <w:r>
         <w:t>ID System Selection:</w:t>
       </w:r>
-      <w:bookmarkEnd w:id="24"/>
+      <w:bookmarkEnd w:id="23"/>
     </w:p>
     <w:p>
       <w:pPr>
@@ -9381,12 +9376,12 @@
       <w:pPr>
         <w:pStyle w:val="Heading2"/>
       </w:pPr>
-      <w:bookmarkStart w:id="25" w:name="_Toc436141931"/>
+      <w:bookmarkStart w:id="24" w:name="_Toc436141931"/>
       <w:r>
         <w:lastRenderedPageBreak/>
         <w:t>Camping Reservation Application</w:t>
       </w:r>
-      <w:bookmarkEnd w:id="25"/>
+      <w:bookmarkEnd w:id="24"/>
     </w:p>
     <w:p>
       <w:pPr>
@@ -9396,11 +9391,11 @@
           <w:numId w:val="21"/>
         </w:numPr>
       </w:pPr>
-      <w:bookmarkStart w:id="26" w:name="_Toc436141932"/>
+      <w:bookmarkStart w:id="25" w:name="_Toc436141932"/>
       <w:r>
         <w:t>Requirements of Camping Reservation Application:</w:t>
       </w:r>
-      <w:bookmarkEnd w:id="26"/>
+      <w:bookmarkEnd w:id="25"/>
     </w:p>
     <w:p>
       <w:pPr>
@@ -9433,11 +9428,11 @@
         </w:numPr>
         <w:jc w:val="both"/>
       </w:pPr>
-      <w:bookmarkStart w:id="27" w:name="_Toc436141933"/>
+      <w:bookmarkStart w:id="26" w:name="_Toc436141933"/>
       <w:r>
         <w:t>Functionalities:</w:t>
       </w:r>
-      <w:bookmarkEnd w:id="27"/>
+      <w:bookmarkEnd w:id="26"/>
     </w:p>
     <w:p>
       <w:pPr>
@@ -9662,11 +9657,11 @@
           <w:numId w:val="21"/>
         </w:numPr>
       </w:pPr>
-      <w:bookmarkStart w:id="28" w:name="_Toc436141934"/>
+      <w:bookmarkStart w:id="27" w:name="_Toc436141934"/>
       <w:r>
         <w:t>Processes</w:t>
       </w:r>
-      <w:bookmarkEnd w:id="28"/>
+      <w:bookmarkEnd w:id="27"/>
     </w:p>
     <w:p>
       <w:pPr>
@@ -9749,7 +9744,7 @@
       <w:pPr>
         <w:pStyle w:val="Heading2"/>
       </w:pPr>
-      <w:bookmarkStart w:id="29" w:name="_Toc436141935"/>
+      <w:bookmarkStart w:id="28" w:name="_Toc436141935"/>
       <w:r>
         <w:t xml:space="preserve">The application is used </w:t>
       </w:r>
@@ -9762,7 +9757,7 @@
       <w:r>
         <w:t>for food and drinks:</w:t>
       </w:r>
-      <w:bookmarkEnd w:id="29"/>
+      <w:bookmarkEnd w:id="28"/>
     </w:p>
     <w:p>
       <w:pPr>
@@ -9773,11 +9768,11 @@
         </w:numPr>
         <w:jc w:val="both"/>
       </w:pPr>
-      <w:bookmarkStart w:id="30" w:name="_Toc436141936"/>
+      <w:bookmarkStart w:id="29" w:name="_Toc436141936"/>
       <w:r>
         <w:t>The requirements of SHopS application</w:t>
       </w:r>
-      <w:bookmarkEnd w:id="30"/>
+      <w:bookmarkEnd w:id="29"/>
     </w:p>
     <w:p>
       <w:pPr>
@@ -9825,11 +9820,11 @@
         </w:numPr>
         <w:jc w:val="both"/>
       </w:pPr>
-      <w:bookmarkStart w:id="31" w:name="_Toc436141937"/>
+      <w:bookmarkStart w:id="30" w:name="_Toc436141937"/>
       <w:r>
         <w:t>FUNCTIONALITIES</w:t>
       </w:r>
-      <w:bookmarkEnd w:id="31"/>
+      <w:bookmarkEnd w:id="30"/>
     </w:p>
     <w:p>
       <w:pPr>
@@ -10172,11 +10167,11 @@
           <w:numId w:val="22"/>
         </w:numPr>
       </w:pPr>
-      <w:bookmarkStart w:id="32" w:name="_Toc436141938"/>
+      <w:bookmarkStart w:id="31" w:name="_Toc436141938"/>
       <w:r>
         <w:t>PROCESSEs</w:t>
       </w:r>
-      <w:bookmarkEnd w:id="32"/>
+      <w:bookmarkEnd w:id="31"/>
     </w:p>
     <w:p>
       <w:r>
@@ -10257,7 +10252,7 @@
       <w:pPr>
         <w:pStyle w:val="Heading2"/>
       </w:pPr>
-      <w:bookmarkStart w:id="33" w:name="_Toc436141939"/>
+      <w:bookmarkStart w:id="32" w:name="_Toc436141939"/>
       <w:r>
         <w:lastRenderedPageBreak/>
         <w:t xml:space="preserve">The application is used </w:t>
@@ -10271,7 +10266,7 @@
       <w:r>
         <w:t>:</w:t>
       </w:r>
-      <w:bookmarkEnd w:id="33"/>
+      <w:bookmarkEnd w:id="32"/>
     </w:p>
     <w:p>
       <w:pPr>
@@ -10281,14 +10276,14 @@
           <w:numId w:val="23"/>
         </w:numPr>
       </w:pPr>
-      <w:bookmarkStart w:id="34" w:name="_Toc436141940"/>
+      <w:bookmarkStart w:id="33" w:name="_Toc436141940"/>
       <w:r>
         <w:t xml:space="preserve">The requirements of </w:t>
       </w:r>
       <w:r>
         <w:t>loaning materials</w:t>
       </w:r>
-      <w:bookmarkEnd w:id="34"/>
+      <w:bookmarkEnd w:id="33"/>
     </w:p>
     <w:p>
       <w:pPr>
@@ -10325,11 +10320,11 @@
         </w:numPr>
         <w:jc w:val="both"/>
       </w:pPr>
-      <w:bookmarkStart w:id="35" w:name="_Toc436141941"/>
+      <w:bookmarkStart w:id="34" w:name="_Toc436141941"/>
       <w:r>
         <w:t>FUNCTIONALITIES</w:t>
       </w:r>
-      <w:bookmarkEnd w:id="35"/>
+      <w:bookmarkEnd w:id="34"/>
     </w:p>
     <w:p>
       <w:pPr>
@@ -10551,11 +10546,11 @@
           <w:numId w:val="23"/>
         </w:numPr>
       </w:pPr>
-      <w:bookmarkStart w:id="36" w:name="_Toc436141942"/>
+      <w:bookmarkStart w:id="35" w:name="_Toc436141942"/>
       <w:r>
         <w:t>PROCESSEs</w:t>
       </w:r>
-      <w:bookmarkEnd w:id="36"/>
+      <w:bookmarkEnd w:id="35"/>
     </w:p>
     <w:p>
       <w:r>
@@ -10638,12 +10633,12 @@
       <w:pPr>
         <w:pStyle w:val="Heading2"/>
       </w:pPr>
-      <w:bookmarkStart w:id="37" w:name="_Toc436141943"/>
+      <w:bookmarkStart w:id="36" w:name="_Toc436141943"/>
       <w:r>
         <w:lastRenderedPageBreak/>
         <w:t>C# Application for checking the status of the event</w:t>
       </w:r>
-      <w:bookmarkEnd w:id="37"/>
+      <w:bookmarkEnd w:id="36"/>
     </w:p>
     <w:p>
       <w:pPr>
@@ -10668,11 +10663,11 @@
         <w:pStyle w:val="Heading3"/>
         <w:jc w:val="both"/>
       </w:pPr>
-      <w:bookmarkStart w:id="38" w:name="_Toc436141944"/>
+      <w:bookmarkStart w:id="37" w:name="_Toc436141944"/>
       <w:r>
         <w:t>Event Information Required</w:t>
       </w:r>
-      <w:bookmarkEnd w:id="38"/>
+      <w:bookmarkEnd w:id="37"/>
     </w:p>
     <w:p>
       <w:pPr>
@@ -10754,11 +10749,11 @@
         <w:pStyle w:val="Heading3"/>
         <w:jc w:val="both"/>
       </w:pPr>
-      <w:bookmarkStart w:id="39" w:name="_Toc436141945"/>
+      <w:bookmarkStart w:id="38" w:name="_Toc436141945"/>
       <w:r>
         <w:t>Process Functional Requirements</w:t>
       </w:r>
-      <w:bookmarkEnd w:id="39"/>
+      <w:bookmarkEnd w:id="38"/>
     </w:p>
     <w:p>
       <w:pPr>
@@ -11743,11 +11738,11 @@
       <w:pPr>
         <w:pStyle w:val="Heading2"/>
       </w:pPr>
-      <w:bookmarkStart w:id="40" w:name="_Toc436141946"/>
+      <w:bookmarkStart w:id="39" w:name="_Toc436141946"/>
       <w:r>
         <w:t>Pay-Pal Application</w:t>
       </w:r>
-      <w:bookmarkEnd w:id="40"/>
+      <w:bookmarkEnd w:id="39"/>
     </w:p>
     <w:p>
       <w:pPr>
@@ -11758,11 +11753,11 @@
         </w:numPr>
         <w:jc w:val="both"/>
       </w:pPr>
-      <w:bookmarkStart w:id="41" w:name="_Toc436141947"/>
+      <w:bookmarkStart w:id="40" w:name="_Toc436141947"/>
       <w:r>
         <w:t>REQUIREMENTS OF PAY-PAL APPLICATION:</w:t>
       </w:r>
-      <w:bookmarkEnd w:id="41"/>
+      <w:bookmarkEnd w:id="40"/>
     </w:p>
     <w:p>
       <w:pPr>
@@ -11827,12 +11822,12 @@
         </w:numPr>
         <w:jc w:val="both"/>
       </w:pPr>
-      <w:bookmarkStart w:id="42" w:name="_Toc436141948"/>
+      <w:bookmarkStart w:id="41" w:name="_Toc436141948"/>
       <w:r>
         <w:lastRenderedPageBreak/>
         <w:t>FUNCTIONALITIES:</w:t>
       </w:r>
-      <w:bookmarkEnd w:id="42"/>
+      <w:bookmarkEnd w:id="41"/>
     </w:p>
     <w:p>
       <w:pPr>
@@ -12227,11 +12222,11 @@
         <w:pStyle w:val="Heading2"/>
         <w:jc w:val="both"/>
       </w:pPr>
-      <w:bookmarkStart w:id="43" w:name="_Toc436141949"/>
+      <w:bookmarkStart w:id="42" w:name="_Toc436141949"/>
       <w:r>
         <w:t>USER INTERFACE DESIGN</w:t>
       </w:r>
-      <w:bookmarkEnd w:id="43"/>
+      <w:bookmarkEnd w:id="42"/>
     </w:p>
     <w:p>
       <w:pPr>
@@ -12242,11 +12237,11 @@
         </w:numPr>
         <w:jc w:val="both"/>
       </w:pPr>
-      <w:bookmarkStart w:id="44" w:name="_Toc436141950"/>
+      <w:bookmarkStart w:id="43" w:name="_Toc436141950"/>
       <w:r>
         <w:t>mAIN FORM OF THE APLICATION</w:t>
       </w:r>
-      <w:bookmarkEnd w:id="44"/>
+      <w:bookmarkEnd w:id="43"/>
     </w:p>
     <w:p>
       <w:pPr>
@@ -12334,7 +12329,7 @@
         </w:numPr>
         <w:jc w:val="both"/>
       </w:pPr>
-      <w:bookmarkStart w:id="45" w:name="_Toc436141951"/>
+      <w:bookmarkStart w:id="44" w:name="_Toc436141951"/>
       <w:r>
         <w:lastRenderedPageBreak/>
         <w:t>CHECK IN AT THE ENTRANCE OF EVENT</w:t>
@@ -12342,7 +12337,7 @@
       <w:r>
         <w:t xml:space="preserve"> FORM</w:t>
       </w:r>
-      <w:bookmarkEnd w:id="45"/>
+      <w:bookmarkEnd w:id="44"/>
     </w:p>
     <w:p>
       <w:pPr>
@@ -12431,14 +12426,14 @@
           <w:szCs w:val="21"/>
         </w:rPr>
       </w:pPr>
-      <w:bookmarkStart w:id="46" w:name="_Toc436141952"/>
+      <w:bookmarkStart w:id="45" w:name="_Toc436141952"/>
       <w:r>
         <w:rPr>
           <w:rStyle w:val="Heading3Char"/>
         </w:rPr>
         <w:t>FOOD SHOP APPLICATION</w:t>
       </w:r>
-      <w:bookmarkEnd w:id="46"/>
+      <w:bookmarkEnd w:id="45"/>
     </w:p>
     <w:p>
       <w:pPr>
@@ -12535,14 +12530,14 @@
         </w:numPr>
         <w:jc w:val="both"/>
       </w:pPr>
-      <w:bookmarkStart w:id="47" w:name="_Toc436141953"/>
+      <w:bookmarkStart w:id="46" w:name="_Toc436141953"/>
       <w:r>
         <w:rPr>
           <w:rStyle w:val="Heading3Char"/>
         </w:rPr>
         <w:t>Loan Material</w:t>
       </w:r>
-      <w:bookmarkEnd w:id="47"/>
+      <w:bookmarkEnd w:id="46"/>
     </w:p>
     <w:p>
       <w:pPr>
@@ -12621,14 +12616,14 @@
           <w:szCs w:val="21"/>
         </w:rPr>
       </w:pPr>
-      <w:bookmarkStart w:id="48" w:name="_Toc436141954"/>
+      <w:bookmarkStart w:id="47" w:name="_Toc436141954"/>
       <w:r>
         <w:rPr>
           <w:rStyle w:val="Heading3Char"/>
         </w:rPr>
         <w:t>Exit event</w:t>
       </w:r>
-      <w:bookmarkEnd w:id="48"/>
+      <w:bookmarkEnd w:id="47"/>
     </w:p>
     <w:p>
       <w:pPr>
@@ -12715,11 +12710,11 @@
         </w:numPr>
         <w:jc w:val="both"/>
       </w:pPr>
-      <w:bookmarkStart w:id="49" w:name="_Toc436141955"/>
+      <w:bookmarkStart w:id="48" w:name="_Toc436141955"/>
       <w:r>
         <w:t>Camp Reservation App</w:t>
       </w:r>
-      <w:bookmarkEnd w:id="49"/>
+      <w:bookmarkEnd w:id="48"/>
     </w:p>
     <w:p>
       <w:pPr>
@@ -12811,12 +12806,12 @@
         </w:numPr>
         <w:jc w:val="both"/>
       </w:pPr>
-      <w:bookmarkStart w:id="50" w:name="_Toc436141956"/>
+      <w:bookmarkStart w:id="49" w:name="_Toc436141956"/>
       <w:r>
         <w:lastRenderedPageBreak/>
         <w:t>Pay-pal Text file App</w:t>
       </w:r>
-      <w:bookmarkEnd w:id="50"/>
+      <w:bookmarkEnd w:id="49"/>
     </w:p>
     <w:p>
       <w:pPr>
@@ -12887,11 +12882,11 @@
         </w:numPr>
         <w:jc w:val="both"/>
       </w:pPr>
-      <w:bookmarkStart w:id="51" w:name="_Toc436141957"/>
+      <w:bookmarkStart w:id="50" w:name="_Toc436141957"/>
       <w:r>
         <w:t>Event Status Report App</w:t>
       </w:r>
-      <w:bookmarkEnd w:id="51"/>
+      <w:bookmarkEnd w:id="50"/>
     </w:p>
     <w:p>
       <w:pPr>
@@ -12961,12 +12956,12 @@
       <w:pPr>
         <w:pStyle w:val="Heading3"/>
       </w:pPr>
-      <w:bookmarkStart w:id="52" w:name="_Toc436141958"/>
+      <w:bookmarkStart w:id="51" w:name="_Toc436141958"/>
       <w:r>
         <w:lastRenderedPageBreak/>
         <w:t>Updated UID’s design Window applications</w:t>
       </w:r>
-      <w:bookmarkEnd w:id="52"/>
+      <w:bookmarkEnd w:id="51"/>
     </w:p>
     <w:p>
       <w:pPr>
@@ -13371,25 +13366,25 @@
         <w:pStyle w:val="Heading2"/>
         <w:jc w:val="both"/>
       </w:pPr>
-      <w:bookmarkStart w:id="53" w:name="_Toc436141959"/>
+      <w:bookmarkStart w:id="52" w:name="_Toc436141959"/>
       <w:r>
         <w:lastRenderedPageBreak/>
         <w:t>CLASS DIAGRAM</w:t>
       </w:r>
+      <w:bookmarkEnd w:id="52"/>
+    </w:p>
+    <w:p>
+      <w:pPr>
+        <w:pStyle w:val="Heading3"/>
+      </w:pPr>
+      <w:bookmarkStart w:id="53" w:name="_Toc436141960"/>
+      <w:r>
+        <w:t>Class diagram for basic</w:t>
+      </w:r>
+      <w:r>
+        <w:t xml:space="preserve"> objects</w:t>
+      </w:r>
       <w:bookmarkEnd w:id="53"/>
-    </w:p>
-    <w:p>
-      <w:pPr>
-        <w:pStyle w:val="Heading3"/>
-      </w:pPr>
-      <w:bookmarkStart w:id="54" w:name="_Toc436141960"/>
-      <w:r>
-        <w:t>Class diagram for basic</w:t>
-      </w:r>
-      <w:r>
-        <w:t xml:space="preserve"> objects</w:t>
-      </w:r>
-      <w:bookmarkEnd w:id="54"/>
     </w:p>
     <w:p>
       <w:r>
@@ -13549,11 +13544,11 @@
       <w:pPr>
         <w:pStyle w:val="Heading3"/>
       </w:pPr>
-      <w:bookmarkStart w:id="55" w:name="_Toc436141961"/>
+      <w:bookmarkStart w:id="54" w:name="_Toc436141961"/>
       <w:r>
         <w:t>Class diagram for connecting with database and work on the list of objects</w:t>
       </w:r>
-      <w:bookmarkEnd w:id="55"/>
+      <w:bookmarkEnd w:id="54"/>
     </w:p>
     <w:p>
       <w:pPr>
@@ -15334,12 +15329,12 @@
       <w:pPr>
         <w:pStyle w:val="Heading3"/>
       </w:pPr>
-      <w:bookmarkStart w:id="56" w:name="_Toc436141962"/>
+      <w:bookmarkStart w:id="55" w:name="_Toc436141962"/>
       <w:r>
         <w:lastRenderedPageBreak/>
         <w:t>Updated the classes diagram</w:t>
       </w:r>
-      <w:bookmarkEnd w:id="56"/>
+      <w:bookmarkEnd w:id="55"/>
     </w:p>
     <w:p>
       <w:pPr>
@@ -15432,6 +15427,7 @@
       <w:r>
         <w:rPr>
           <w:b/>
+          <w:noProof/>
         </w:rPr>
         <w:lastRenderedPageBreak/>
         <w:drawing>
@@ -15481,21 +15477,21 @@
       <w:pPr>
         <w:pStyle w:val="Heading1"/>
       </w:pPr>
-      <w:bookmarkStart w:id="57" w:name="_Toc436141963"/>
+      <w:bookmarkStart w:id="56" w:name="_Toc436141963"/>
       <w:r>
         <w:t>Chapter 4</w:t>
       </w:r>
+      <w:bookmarkEnd w:id="56"/>
+    </w:p>
+    <w:p>
+      <w:pPr>
+        <w:pStyle w:val="Heading1"/>
+      </w:pPr>
+      <w:bookmarkStart w:id="57" w:name="_Toc436141964"/>
+      <w:r>
+        <w:t>DATABASE DEISGN</w:t>
+      </w:r>
       <w:bookmarkEnd w:id="57"/>
-    </w:p>
-    <w:p>
-      <w:pPr>
-        <w:pStyle w:val="Heading1"/>
-      </w:pPr>
-      <w:bookmarkStart w:id="58" w:name="_Toc436141964"/>
-      <w:r>
-        <w:t>DATABASE DEISGN</w:t>
-      </w:r>
-      <w:bookmarkEnd w:id="58"/>
     </w:p>
     <w:p>
       <w:pPr>
@@ -15504,7 +15500,7 @@
           <w:lang w:val="en-GB"/>
         </w:rPr>
       </w:pPr>
-      <w:bookmarkStart w:id="59" w:name="_Toc436141965"/>
+      <w:bookmarkStart w:id="58" w:name="_Toc436141965"/>
       <w:r>
         <w:t>ERD Model for database design</w:t>
       </w:r>
@@ -15520,7 +15516,7 @@
         </w:rPr>
         <w:t>Creation of tables</w:t>
       </w:r>
-      <w:bookmarkEnd w:id="59"/>
+      <w:bookmarkEnd w:id="58"/>
     </w:p>
     <w:p>
       <w:pPr>
@@ -15542,14 +15538,14 @@
           <w:noProof/>
         </w:rPr>
       </w:pPr>
-      <w:bookmarkStart w:id="60" w:name="_Toc436141966"/>
+      <w:bookmarkStart w:id="59" w:name="_Toc436141966"/>
       <w:r>
         <w:rPr>
           <w:noProof/>
         </w:rPr>
         <w:t>ERD model:</w:t>
       </w:r>
-      <w:bookmarkEnd w:id="60"/>
+      <w:bookmarkEnd w:id="59"/>
     </w:p>
     <w:p>
       <w:r>
@@ -15611,7 +15607,7 @@
       <w:pPr>
         <w:pStyle w:val="Heading2"/>
       </w:pPr>
-      <w:bookmarkStart w:id="61" w:name="_Toc436141967"/>
+      <w:bookmarkStart w:id="60" w:name="_Toc436141967"/>
       <w:r>
         <w:lastRenderedPageBreak/>
         <w:t>Updating the database</w:t>
@@ -15619,7 +15615,7 @@
       <w:r>
         <w:t xml:space="preserve"> – Version 2</w:t>
       </w:r>
-      <w:bookmarkEnd w:id="61"/>
+      <w:bookmarkEnd w:id="60"/>
     </w:p>
     <w:p>
       <w:r>
@@ -15684,11 +15680,11 @@
       <w:pPr>
         <w:pStyle w:val="Heading2"/>
       </w:pPr>
-      <w:bookmarkStart w:id="62" w:name="_Toc436141968"/>
+      <w:bookmarkStart w:id="61" w:name="_Toc436141968"/>
       <w:r>
         <w:t>ERD documentation:</w:t>
       </w:r>
-      <w:bookmarkEnd w:id="62"/>
+      <w:bookmarkEnd w:id="61"/>
     </w:p>
     <w:p>
       <w:pPr>
@@ -15781,12 +15777,12 @@
       <w:pPr>
         <w:pStyle w:val="Heading2"/>
       </w:pPr>
-      <w:bookmarkStart w:id="63" w:name="_Toc436141969"/>
+      <w:bookmarkStart w:id="62" w:name="_Toc436141969"/>
       <w:r>
         <w:lastRenderedPageBreak/>
         <w:t>Updating the database – Version 3</w:t>
       </w:r>
-      <w:bookmarkEnd w:id="63"/>
+      <w:bookmarkEnd w:id="62"/>
     </w:p>
     <w:p>
       <w:r>
@@ -15896,12 +15892,12 @@
           <w:tab w:val="center" w:pos="4680"/>
         </w:tabs>
       </w:pPr>
-      <w:bookmarkStart w:id="64" w:name="_Toc436141970"/>
+      <w:bookmarkStart w:id="63" w:name="_Toc436141970"/>
       <w:r>
         <w:lastRenderedPageBreak/>
         <w:t>Updating the database – Version 4</w:t>
       </w:r>
-      <w:bookmarkEnd w:id="64"/>
+      <w:bookmarkEnd w:id="63"/>
     </w:p>
     <w:p>
       <w:r>
@@ -15910,9 +15906,9 @@
         </w:rPr>
         <w:drawing>
           <wp:inline distT="0" distB="0" distL="0" distR="0">
-            <wp:extent cx="5943600" cy="4542155"/>
+            <wp:extent cx="6406425" cy="4895850"/>
             <wp:effectExtent l="0" t="0" r="0" b="0"/>
-            <wp:docPr id="48" name="Picture 48"/>
+            <wp:docPr id="42" name="Picture 42"/>
             <wp:cNvGraphicFramePr>
               <a:graphicFrameLocks xmlns:a="http://schemas.openxmlformats.org/drawingml/2006/main" noChangeAspect="1"/>
             </wp:cNvGraphicFramePr>
@@ -15920,7 +15916,7 @@
               <a:graphicData uri="http://schemas.openxmlformats.org/drawingml/2006/picture">
                 <pic:pic xmlns:pic="http://schemas.openxmlformats.org/drawingml/2006/picture">
                   <pic:nvPicPr>
-                    <pic:cNvPr id="48" name="ERD_V7_1.png"/>
+                    <pic:cNvPr id="42" name="ERD_V7_2.png"/>
                     <pic:cNvPicPr/>
                   </pic:nvPicPr>
                   <pic:blipFill>
@@ -15938,7 +15934,7 @@
                   <pic:spPr>
                     <a:xfrm>
                       <a:off x="0" y="0"/>
-                      <a:ext cx="5943600" cy="4542155"/>
+                      <a:ext cx="6418768" cy="4905283"/>
                     </a:xfrm>
                     <a:prstGeom prst="rect">
                       <a:avLst/>
@@ -15960,6 +15956,19 @@
       </w:r>
       <w:r>
         <w:t>association table between material entity and their invoice).</w:t>
+      </w:r>
+    </w:p>
+    <w:p>
+      <w:r>
+        <w:t>For each material, which is borrowed, the ReturnStatus of MATERIAL_INVOICE will be false. When they return it back, the Ret</w:t>
+      </w:r>
+      <w:r>
+        <w:t xml:space="preserve">urnStatus will be set to true. </w:t>
+      </w:r>
+      <w:bookmarkStart w:id="64" w:name="_GoBack"/>
+      <w:bookmarkEnd w:id="64"/>
+      <w:r>
+        <w:t>If all of the materials belonging to 1 invoice are return, the ReturnStatus of M_INVOICE will be true. The trigger can be use there to update the ReturnStatus of M_INVOICE.</w:t>
       </w:r>
     </w:p>
     <w:p>
@@ -16025,7 +16034,7 @@
       <w:rPr>
         <w:noProof/>
       </w:rPr>
-      <w:t>4</w:t>
+      <w:t>47</w:t>
     </w:r>
     <w:r>
       <w:fldChar w:fldCharType="end"/>
@@ -16085,7 +16094,7 @@
         <v:path o:extrusionok="f" gradientshapeok="t" o:connecttype="rect"/>
         <o:lock v:ext="edit" aspectratio="t"/>
       </v:shapetype>
-      <v:shape id="_x0000_i1030" type="#_x0000_t75" style="width:11.35pt;height:11.35pt" o:bullet="t">
+      <v:shape id="_x0000_i1030" type="#_x0000_t75" style="width:11.25pt;height:11.25pt" o:bullet="t">
         <v:imagedata r:id="rId1" o:title="mso1F9F"/>
       </v:shape>
     </w:pict>
@@ -21018,7 +21027,7 @@
 </file>
 
 <file path=customXml/itemProps1.xml><?xml version="1.0" encoding="utf-8"?>
-<ds:datastoreItem xmlns:ds="http://schemas.openxmlformats.org/officeDocument/2006/customXml" ds:itemID="{FFE72FEA-E354-4442-8F5A-6268FB0532DB}">
+<ds:datastoreItem xmlns:ds="http://schemas.openxmlformats.org/officeDocument/2006/customXml" ds:itemID="{AC6BFDBB-A417-4E5F-BE3A-1BD2F458E33C}">
   <ds:schemaRefs>
     <ds:schemaRef ds:uri="http://schemas.openxmlformats.org/officeDocument/2006/bibliography"/>
   </ds:schemaRefs>

</xml_diff>